<commit_message>
Added Visualization project, Random Rider location project
</commit_message>
<xml_diff>
--- a/Discussions/Discussion2.docx
+++ b/Discussions/Discussion2.docx
@@ -8,13 +8,13 @@
         <w:jc w:val="center"/>
       </w:pPr>
       <w:r>
-        <w:t>Discussion 1</w:t>
+        <w:t>Discussion 2</w:t>
       </w:r>
     </w:p>
     <w:p>
       <w:r>
         <w:pict>
-          <v:rect id="_x0000_i1025" style="width:0;height:1.5pt" o:hralign="center" o:hrstd="t" o:hr="t" fillcolor="#a0a0a0" stroked="f"/>
+          <v:rect id="_x0000_i1026" style="width:0;height:1.5pt" o:hralign="center" o:hrstd="t" o:hr="t" fillcolor="#a0a0a0" stroked="f"/>
         </w:pict>
       </w:r>
     </w:p>
@@ -30,7 +30,7 @@
     <w:p>
       <w:r>
         <w:pict>
-          <v:rect id="_x0000_i1030" style="width:0;height:1.5pt" o:hralign="center" o:bullet="t" o:hrstd="t" o:hr="t" fillcolor="#a0a0a0" stroked="f"/>
+          <v:rect id="_x0000_i1027" style="width:0;height:1.5pt" o:hralign="center" o:bullet="t" o:hrstd="t" o:hr="t" fillcolor="#a0a0a0" stroked="f"/>
         </w:pict>
       </w:r>
     </w:p>
@@ -1073,7 +1073,7 @@
                 <w:sz w:val="24"/>
                 <w:szCs w:val="24"/>
               </w:rPr>
-              <m:t>k</m:t>
+              <m:t>m</m:t>
             </m:r>
           </m:sub>
         </m:sSub>
@@ -1123,7 +1123,7 @@
                 <w:sz w:val="24"/>
                 <w:szCs w:val="24"/>
               </w:rPr>
-              <m:t>k</m:t>
+              <m:t>m</m:t>
             </m:r>
           </m:sub>
         </m:sSub>
@@ -1338,25 +1338,23 @@
           <w:sz w:val="24"/>
           <w:szCs w:val="24"/>
         </w:rPr>
-        <w:t xml:space="preserve"> arrives for the same pickup location, while the earlier one(s) were being processed, the fitness value and the total time to complete the all the jobs, wi</w:t>
-      </w:r>
-      <w:proofErr w:type="spellStart"/>
+        <w:t xml:space="preserve"> arrives for the same pickup location, while the earlier one(s) were being processed, the fitness value and the total time to complete the all the jobs, with respect to the new order will also be calculated</w:t>
+      </w:r>
       <w:r>
         <w:rPr>
           <w:rFonts w:asciiTheme="majorBidi" w:eastAsiaTheme="minorEastAsia" w:hAnsiTheme="majorBidi" w:cstheme="majorBidi"/>
           <w:sz w:val="24"/>
           <w:szCs w:val="24"/>
         </w:rPr>
-        <w:t>th</w:t>
-      </w:r>
-      <w:proofErr w:type="spellEnd"/>
+        <w:t xml:space="preserve"> for all the filtered riders</w:t>
+      </w:r>
       <w:r>
         <w:rPr>
           <w:rFonts w:asciiTheme="majorBidi" w:eastAsiaTheme="minorEastAsia" w:hAnsiTheme="majorBidi" w:cstheme="majorBidi"/>
           <w:sz w:val="24"/>
           <w:szCs w:val="24"/>
         </w:rPr>
-        <w:t xml:space="preserve"> respect to the new order will also be calculated</w:t>
+        <w:t>. On the basis of the fitness value of all the riders, the hub will decide which rid</w:t>
       </w:r>
       <w:r>
         <w:rPr>
@@ -1364,22 +1362,6 @@
           <w:sz w:val="24"/>
           <w:szCs w:val="24"/>
         </w:rPr>
-        <w:t xml:space="preserve"> for all the filtered riders</w:t>
-      </w:r>
-      <w:r>
-        <w:rPr>
-          <w:rFonts w:asciiTheme="majorBidi" w:eastAsiaTheme="minorEastAsia" w:hAnsiTheme="majorBidi" w:cstheme="majorBidi"/>
-          <w:sz w:val="24"/>
-          <w:szCs w:val="24"/>
-        </w:rPr>
-        <w:t>. On the basis of the fitness value of all the riders, the hub will decide which rid</w:t>
-      </w:r>
-      <w:r>
-        <w:rPr>
-          <w:rFonts w:asciiTheme="majorBidi" w:eastAsiaTheme="minorEastAsia" w:hAnsiTheme="majorBidi" w:cstheme="majorBidi"/>
-          <w:sz w:val="24"/>
-          <w:szCs w:val="24"/>
-        </w:rPr>
         <w:t>er is to be assigned what order.</w:t>
       </w:r>
     </w:p>
@@ -1399,7 +1381,6 @@
     </w:p>
     <w:p>
       <w:pPr>
-        <w:jc w:val="both"/>
         <w:rPr>
           <w:rFonts w:asciiTheme="majorBidi" w:eastAsiaTheme="minorEastAsia" w:hAnsiTheme="majorBidi" w:cstheme="majorBidi"/>
           <w:sz w:val="24"/>
@@ -1422,7 +1403,6 @@
           <w:ilvl w:val="0"/>
           <w:numId w:val="5"/>
         </w:numPr>
-        <w:jc w:val="both"/>
         <w:rPr>
           <w:rFonts w:asciiTheme="majorBidi" w:eastAsiaTheme="minorEastAsia" w:hAnsiTheme="majorBidi" w:cstheme="majorBidi"/>
           <w:sz w:val="24"/>
@@ -1445,7 +1425,6 @@
           <w:ilvl w:val="0"/>
           <w:numId w:val="5"/>
         </w:numPr>
-        <w:jc w:val="both"/>
         <w:rPr>
           <w:rFonts w:asciiTheme="majorBidi" w:eastAsiaTheme="minorEastAsia" w:hAnsiTheme="majorBidi" w:cstheme="majorBidi"/>
           <w:sz w:val="24"/>
@@ -1466,6 +1445,9 @@
       <w:pPr>
         <w:pStyle w:val="Heading1"/>
       </w:pPr>
+      <w:r>
+        <w:t xml:space="preserve">Discussed </w:t>
+      </w:r>
       <w:r>
         <w:t>Solution</w:t>
       </w:r>
@@ -1478,14 +1460,14 @@
           <w:numId w:val="4"/>
         </w:numPr>
         <w:rPr>
-          <w:rFonts w:cstheme="minorHAnsi"/>
-          <w:sz w:val="24"/>
-          <w:szCs w:val="24"/>
-        </w:rPr>
-      </w:pPr>
-      <w:r>
-        <w:rPr>
-          <w:rFonts w:cstheme="minorHAnsi"/>
+          <w:rFonts w:asciiTheme="majorBidi" w:hAnsiTheme="majorBidi" w:cstheme="majorBidi"/>
+          <w:sz w:val="24"/>
+          <w:szCs w:val="24"/>
+        </w:rPr>
+      </w:pPr>
+      <w:r>
+        <w:rPr>
+          <w:rFonts w:asciiTheme="majorBidi" w:hAnsiTheme="majorBidi" w:cstheme="majorBidi"/>
           <w:sz w:val="24"/>
           <w:szCs w:val="24"/>
         </w:rPr>
@@ -1500,14 +1482,14 @@
           <w:numId w:val="4"/>
         </w:numPr>
         <w:rPr>
-          <w:rFonts w:eastAsia="Times New Roman" w:cstheme="minorHAnsi"/>
+          <w:rFonts w:asciiTheme="majorBidi" w:eastAsia="Times New Roman" w:hAnsiTheme="majorBidi" w:cstheme="majorBidi"/>
           <w:sz w:val="26"/>
           <w:szCs w:val="26"/>
         </w:rPr>
       </w:pPr>
       <w:r>
         <w:rPr>
-          <w:rFonts w:eastAsia="Times New Roman" w:cstheme="minorHAnsi"/>
+          <w:rFonts w:asciiTheme="majorBidi" w:eastAsia="Times New Roman" w:hAnsiTheme="majorBidi" w:cstheme="majorBidi"/>
           <w:b/>
           <w:bCs/>
           <w:color w:val="000000"/>
@@ -1519,7 +1501,7 @@
       </w:r>
       <w:r>
         <w:rPr>
-          <w:rFonts w:eastAsia="Times New Roman" w:cstheme="minorHAnsi"/>
+          <w:rFonts w:asciiTheme="majorBidi" w:eastAsia="Times New Roman" w:hAnsiTheme="majorBidi" w:cstheme="majorBidi"/>
           <w:color w:val="000000"/>
           <w:sz w:val="24"/>
           <w:szCs w:val="24"/>
@@ -1529,7 +1511,7 @@
       <w:proofErr w:type="spellStart"/>
       <w:r>
         <w:rPr>
-          <w:rFonts w:eastAsia="Times New Roman" w:cstheme="minorHAnsi"/>
+          <w:rFonts w:asciiTheme="majorBidi" w:eastAsia="Times New Roman" w:hAnsiTheme="majorBidi" w:cstheme="majorBidi"/>
           <w:color w:val="000000"/>
           <w:sz w:val="24"/>
           <w:szCs w:val="24"/>
@@ -1539,7 +1521,7 @@
       <w:proofErr w:type="spellEnd"/>
       <w:r>
         <w:rPr>
-          <w:rFonts w:eastAsia="Times New Roman" w:cstheme="minorHAnsi"/>
+          <w:rFonts w:asciiTheme="majorBidi" w:eastAsia="Times New Roman" w:hAnsiTheme="majorBidi" w:cstheme="majorBidi"/>
           <w:color w:val="000000"/>
           <w:sz w:val="24"/>
           <w:szCs w:val="24"/>
@@ -1549,7 +1531,7 @@
       <w:proofErr w:type="spellStart"/>
       <w:r>
         <w:rPr>
-          <w:rFonts w:eastAsia="Times New Roman" w:cstheme="minorHAnsi"/>
+          <w:rFonts w:asciiTheme="majorBidi" w:eastAsia="Times New Roman" w:hAnsiTheme="majorBidi" w:cstheme="majorBidi"/>
           <w:color w:val="000000"/>
           <w:sz w:val="24"/>
           <w:szCs w:val="24"/>
@@ -1559,7 +1541,7 @@
       <w:proofErr w:type="spellEnd"/>
       <w:r>
         <w:rPr>
-          <w:rFonts w:eastAsia="Times New Roman" w:cstheme="minorHAnsi"/>
+          <w:rFonts w:asciiTheme="majorBidi" w:eastAsia="Times New Roman" w:hAnsiTheme="majorBidi" w:cstheme="majorBidi"/>
           <w:color w:val="000000"/>
           <w:sz w:val="24"/>
           <w:szCs w:val="24"/>
@@ -1569,7 +1551,7 @@
       <w:proofErr w:type="spellStart"/>
       <w:r>
         <w:rPr>
-          <w:rFonts w:eastAsia="Times New Roman" w:cstheme="minorHAnsi"/>
+          <w:rFonts w:asciiTheme="majorBidi" w:eastAsia="Times New Roman" w:hAnsiTheme="majorBidi" w:cstheme="majorBidi"/>
           <w:color w:val="000000"/>
           <w:sz w:val="24"/>
           <w:szCs w:val="24"/>
@@ -1586,14 +1568,14 @@
           <w:numId w:val="4"/>
         </w:numPr>
         <w:rPr>
-          <w:rFonts w:eastAsia="Times New Roman" w:cstheme="minorHAnsi"/>
+          <w:rFonts w:asciiTheme="majorBidi" w:eastAsia="Times New Roman" w:hAnsiTheme="majorBidi" w:cstheme="majorBidi"/>
           <w:sz w:val="26"/>
           <w:szCs w:val="26"/>
         </w:rPr>
       </w:pPr>
       <w:r>
         <w:rPr>
-          <w:rFonts w:eastAsia="Times New Roman" w:cstheme="minorHAnsi"/>
+          <w:rFonts w:asciiTheme="majorBidi" w:eastAsia="Times New Roman" w:hAnsiTheme="majorBidi" w:cstheme="majorBidi"/>
           <w:b/>
           <w:bCs/>
           <w:color w:val="000000"/>
@@ -1605,7 +1587,7 @@
       </w:r>
       <w:r>
         <w:rPr>
-          <w:rFonts w:eastAsia="Times New Roman" w:cstheme="minorHAnsi"/>
+          <w:rFonts w:asciiTheme="majorBidi" w:eastAsia="Times New Roman" w:hAnsiTheme="majorBidi" w:cstheme="majorBidi"/>
           <w:color w:val="000000"/>
           <w:sz w:val="24"/>
           <w:szCs w:val="24"/>
@@ -1615,7 +1597,7 @@
       <w:proofErr w:type="spellStart"/>
       <w:r>
         <w:rPr>
-          <w:rFonts w:eastAsia="Times New Roman" w:cstheme="minorHAnsi"/>
+          <w:rFonts w:asciiTheme="majorBidi" w:eastAsia="Times New Roman" w:hAnsiTheme="majorBidi" w:cstheme="majorBidi"/>
           <w:color w:val="000000"/>
           <w:sz w:val="24"/>
           <w:szCs w:val="24"/>
@@ -1632,14 +1614,14 @@
           <w:numId w:val="4"/>
         </w:numPr>
         <w:rPr>
-          <w:rFonts w:eastAsia="Times New Roman" w:cstheme="minorHAnsi"/>
+          <w:rFonts w:asciiTheme="majorBidi" w:eastAsia="Times New Roman" w:hAnsiTheme="majorBidi" w:cstheme="majorBidi"/>
           <w:sz w:val="26"/>
           <w:szCs w:val="26"/>
         </w:rPr>
       </w:pPr>
       <w:r>
         <w:rPr>
-          <w:rFonts w:eastAsia="Times New Roman" w:cstheme="minorHAnsi"/>
+          <w:rFonts w:asciiTheme="majorBidi" w:eastAsia="Times New Roman" w:hAnsiTheme="majorBidi" w:cstheme="majorBidi"/>
           <w:b/>
           <w:bCs/>
           <w:color w:val="000000"/>
@@ -1658,75 +1640,73 @@
           <w:numId w:val="4"/>
         </w:numPr>
         <w:rPr>
-          <w:rFonts w:eastAsia="Times New Roman" w:cstheme="minorHAnsi"/>
+          <w:rFonts w:asciiTheme="majorBidi" w:eastAsia="Times New Roman" w:hAnsiTheme="majorBidi" w:cstheme="majorBidi"/>
           <w:sz w:val="26"/>
           <w:szCs w:val="26"/>
         </w:rPr>
       </w:pPr>
+      <w:r>
+        <w:rPr>
+          <w:rFonts w:asciiTheme="majorBidi" w:eastAsia="Times New Roman" w:hAnsiTheme="majorBidi" w:cstheme="majorBidi"/>
+          <w:color w:val="000000"/>
+          <w:sz w:val="24"/>
+          <w:szCs w:val="24"/>
+        </w:rPr>
+        <w:t>Niching</w:t>
+      </w:r>
+      <w:r>
+        <w:rPr>
+          <w:rFonts w:asciiTheme="majorBidi" w:eastAsia="Times New Roman" w:hAnsiTheme="majorBidi" w:cstheme="majorBidi"/>
+          <w:color w:val="000000"/>
+          <w:sz w:val="24"/>
+          <w:szCs w:val="24"/>
+        </w:rPr>
+        <w:t xml:space="preserve"> (</w:t>
+      </w:r>
       <w:proofErr w:type="spellStart"/>
       <w:r>
         <w:rPr>
-          <w:rFonts w:eastAsia="Times New Roman" w:cstheme="minorHAnsi"/>
+          <w:rFonts w:asciiTheme="majorBidi" w:eastAsia="Times New Roman" w:hAnsiTheme="majorBidi" w:cstheme="majorBidi"/>
           <w:color w:val="000000"/>
           <w:sz w:val="24"/>
           <w:szCs w:val="24"/>
         </w:rPr>
-        <w:t>Neiching</w:t>
+        <w:t>Restaurant_Location</w:t>
       </w:r>
       <w:proofErr w:type="spellEnd"/>
       <w:r>
         <w:rPr>
-          <w:rFonts w:eastAsia="Times New Roman" w:cstheme="minorHAnsi"/>
+          <w:rFonts w:asciiTheme="majorBidi" w:eastAsia="Times New Roman" w:hAnsiTheme="majorBidi" w:cstheme="majorBidi"/>
           <w:color w:val="000000"/>
           <w:sz w:val="24"/>
           <w:szCs w:val="24"/>
         </w:rPr>
-        <w:t xml:space="preserve"> (</w:t>
+        <w:t xml:space="preserve">, sigma, </w:t>
       </w:r>
       <w:proofErr w:type="spellStart"/>
       <w:r>
         <w:rPr>
-          <w:rFonts w:eastAsia="Times New Roman" w:cstheme="minorHAnsi"/>
+          <w:rFonts w:asciiTheme="majorBidi" w:eastAsia="Times New Roman" w:hAnsiTheme="majorBidi" w:cstheme="majorBidi"/>
           <w:color w:val="000000"/>
           <w:sz w:val="24"/>
           <w:szCs w:val="24"/>
         </w:rPr>
-        <w:t>Restaurant_Location</w:t>
+        <w:t>max_orders_allowed</w:t>
       </w:r>
       <w:proofErr w:type="spellEnd"/>
       <w:r>
         <w:rPr>
-          <w:rFonts w:eastAsia="Times New Roman" w:cstheme="minorHAnsi"/>
+          <w:rFonts w:asciiTheme="majorBidi" w:eastAsia="Times New Roman" w:hAnsiTheme="majorBidi" w:cstheme="majorBidi"/>
           <w:color w:val="000000"/>
           <w:sz w:val="24"/>
           <w:szCs w:val="24"/>
         </w:rPr>
-        <w:t xml:space="preserve">, sigma, </w:t>
+        <w:t xml:space="preserve">): </w:t>
       </w:r>
       <w:proofErr w:type="spellStart"/>
       <w:r>
         <w:rPr>
-          <w:rFonts w:eastAsia="Times New Roman" w:cstheme="minorHAnsi"/>
-          <w:color w:val="000000"/>
-          <w:sz w:val="24"/>
-          <w:szCs w:val="24"/>
-        </w:rPr>
-        <w:t>max_orders_allowed</w:t>
-      </w:r>
-      <w:proofErr w:type="spellEnd"/>
-      <w:r>
-        <w:rPr>
-          <w:rFonts w:eastAsia="Times New Roman" w:cstheme="minorHAnsi"/>
-          <w:color w:val="000000"/>
-          <w:sz w:val="24"/>
-          <w:szCs w:val="24"/>
-        </w:rPr>
-        <w:t xml:space="preserve">): </w:t>
-      </w:r>
-      <w:proofErr w:type="spellStart"/>
-      <w:r>
-        <w:rPr>
-          <w:rFonts w:eastAsia="Times New Roman" w:cstheme="minorHAnsi"/>
+          <w:rFonts w:asciiTheme="majorBidi" w:eastAsia="Times New Roman" w:hAnsiTheme="majorBidi" w:cstheme="majorBidi"/>
           <w:color w:val="000000"/>
           <w:sz w:val="24"/>
           <w:szCs w:val="24"/>
@@ -1743,7 +1723,7 @@
           <w:numId w:val="4"/>
         </w:numPr>
         <w:rPr>
-          <w:rFonts w:eastAsia="Times New Roman" w:cstheme="minorHAnsi"/>
+          <w:rFonts w:asciiTheme="majorBidi" w:eastAsia="Times New Roman" w:hAnsiTheme="majorBidi" w:cstheme="majorBidi"/>
           <w:sz w:val="26"/>
           <w:szCs w:val="26"/>
         </w:rPr>
@@ -1751,18 +1731,17 @@
       <w:proofErr w:type="spellStart"/>
       <w:r>
         <w:rPr>
-          <w:rFonts w:eastAsia="Times New Roman" w:cstheme="minorHAnsi"/>
+          <w:rFonts w:asciiTheme="majorBidi" w:eastAsia="Times New Roman" w:hAnsiTheme="majorBidi" w:cstheme="majorBidi"/>
           <w:color w:val="000000"/>
           <w:sz w:val="24"/>
           <w:szCs w:val="24"/>
         </w:rPr>
-        <w:lastRenderedPageBreak/>
         <w:t>Foreach</w:t>
       </w:r>
       <w:proofErr w:type="spellEnd"/>
       <w:r>
         <w:rPr>
-          <w:rFonts w:eastAsia="Times New Roman" w:cstheme="minorHAnsi"/>
+          <w:rFonts w:asciiTheme="majorBidi" w:eastAsia="Times New Roman" w:hAnsiTheme="majorBidi" w:cstheme="majorBidi"/>
           <w:color w:val="000000"/>
           <w:sz w:val="24"/>
           <w:szCs w:val="24"/>
@@ -1772,7 +1751,7 @@
       <w:proofErr w:type="spellStart"/>
       <w:r>
         <w:rPr>
-          <w:rFonts w:eastAsia="Times New Roman" w:cstheme="minorHAnsi"/>
+          <w:rFonts w:asciiTheme="majorBidi" w:eastAsia="Times New Roman" w:hAnsiTheme="majorBidi" w:cstheme="majorBidi"/>
           <w:color w:val="000000"/>
           <w:sz w:val="24"/>
           <w:szCs w:val="24"/>
@@ -1782,7 +1761,7 @@
       <w:proofErr w:type="spellEnd"/>
       <w:r>
         <w:rPr>
-          <w:rFonts w:eastAsia="Times New Roman" w:cstheme="minorHAnsi"/>
+          <w:rFonts w:asciiTheme="majorBidi" w:eastAsia="Times New Roman" w:hAnsiTheme="majorBidi" w:cstheme="majorBidi"/>
           <w:color w:val="000000"/>
           <w:sz w:val="24"/>
           <w:szCs w:val="24"/>
@@ -1798,24 +1777,25 @@
           <w:numId w:val="4"/>
         </w:numPr>
         <w:rPr>
-          <w:rFonts w:eastAsia="Times New Roman" w:cstheme="minorHAnsi"/>
+          <w:rFonts w:asciiTheme="majorBidi" w:eastAsia="Times New Roman" w:hAnsiTheme="majorBidi" w:cstheme="majorBidi"/>
           <w:sz w:val="26"/>
           <w:szCs w:val="26"/>
         </w:rPr>
       </w:pPr>
       <w:r>
         <w:rPr>
-          <w:rFonts w:eastAsia="Times New Roman" w:cstheme="minorHAnsi"/>
+          <w:rFonts w:asciiTheme="majorBidi" w:eastAsia="Times New Roman" w:hAnsiTheme="majorBidi" w:cstheme="majorBidi"/>
           <w:color w:val="000000"/>
           <w:sz w:val="24"/>
           <w:szCs w:val="24"/>
         </w:rPr>
+        <w:lastRenderedPageBreak/>
         <w:t xml:space="preserve">Calculate the </w:t>
       </w:r>
       <w:proofErr w:type="spellStart"/>
       <w:r>
         <w:rPr>
-          <w:rFonts w:eastAsia="Times New Roman" w:cstheme="minorHAnsi"/>
+          <w:rFonts w:asciiTheme="majorBidi" w:eastAsia="Times New Roman" w:hAnsiTheme="majorBidi" w:cstheme="majorBidi"/>
           <w:color w:val="000000"/>
           <w:sz w:val="24"/>
           <w:szCs w:val="24"/>
@@ -1825,7 +1805,7 @@
       <w:proofErr w:type="spellEnd"/>
       <w:r>
         <w:rPr>
-          <w:rFonts w:eastAsia="Times New Roman" w:cstheme="minorHAnsi"/>
+          <w:rFonts w:asciiTheme="majorBidi" w:eastAsia="Times New Roman" w:hAnsiTheme="majorBidi" w:cstheme="majorBidi"/>
           <w:color w:val="000000"/>
           <w:sz w:val="24"/>
           <w:szCs w:val="24"/>
@@ -1835,7 +1815,7 @@
       <w:proofErr w:type="spellStart"/>
       <w:r>
         <w:rPr>
-          <w:rFonts w:eastAsia="Times New Roman" w:cstheme="minorHAnsi"/>
+          <w:rFonts w:asciiTheme="majorBidi" w:eastAsia="Times New Roman" w:hAnsiTheme="majorBidi" w:cstheme="majorBidi"/>
           <w:color w:val="000000"/>
           <w:sz w:val="24"/>
           <w:szCs w:val="24"/>
@@ -1845,7 +1825,7 @@
       <w:proofErr w:type="spellEnd"/>
       <w:r>
         <w:rPr>
-          <w:rFonts w:eastAsia="Times New Roman" w:cstheme="minorHAnsi"/>
+          <w:rFonts w:asciiTheme="majorBidi" w:eastAsia="Times New Roman" w:hAnsiTheme="majorBidi" w:cstheme="majorBidi"/>
           <w:color w:val="000000"/>
           <w:sz w:val="24"/>
           <w:szCs w:val="24"/>
@@ -1861,14 +1841,14 @@
           <w:numId w:val="4"/>
         </w:numPr>
         <w:rPr>
-          <w:rFonts w:eastAsia="Times New Roman" w:cstheme="minorHAnsi"/>
+          <w:rFonts w:asciiTheme="majorBidi" w:eastAsia="Times New Roman" w:hAnsiTheme="majorBidi" w:cstheme="majorBidi"/>
           <w:sz w:val="26"/>
           <w:szCs w:val="26"/>
         </w:rPr>
       </w:pPr>
       <w:r>
         <w:rPr>
-          <w:rFonts w:eastAsia="Times New Roman" w:cstheme="minorHAnsi"/>
+          <w:rFonts w:asciiTheme="majorBidi" w:eastAsia="Times New Roman" w:hAnsiTheme="majorBidi" w:cstheme="majorBidi"/>
           <w:color w:val="000000"/>
           <w:sz w:val="24"/>
           <w:szCs w:val="24"/>
@@ -1878,7 +1858,7 @@
       <w:proofErr w:type="spellStart"/>
       <w:r>
         <w:rPr>
-          <w:rFonts w:eastAsia="Times New Roman" w:cstheme="minorHAnsi"/>
+          <w:rFonts w:asciiTheme="majorBidi" w:eastAsia="Times New Roman" w:hAnsiTheme="majorBidi" w:cstheme="majorBidi"/>
           <w:color w:val="000000"/>
           <w:sz w:val="24"/>
           <w:szCs w:val="24"/>
@@ -1888,7 +1868,7 @@
       <w:proofErr w:type="spellEnd"/>
       <w:r>
         <w:rPr>
-          <w:rFonts w:eastAsia="Times New Roman" w:cstheme="minorHAnsi"/>
+          <w:rFonts w:asciiTheme="majorBidi" w:eastAsia="Times New Roman" w:hAnsiTheme="majorBidi" w:cstheme="majorBidi"/>
           <w:color w:val="000000"/>
           <w:sz w:val="24"/>
           <w:szCs w:val="24"/>
@@ -1898,7 +1878,7 @@
       <w:proofErr w:type="spellStart"/>
       <w:r>
         <w:rPr>
-          <w:rFonts w:eastAsia="Times New Roman" w:cstheme="minorHAnsi"/>
+          <w:rFonts w:asciiTheme="majorBidi" w:eastAsia="Times New Roman" w:hAnsiTheme="majorBidi" w:cstheme="majorBidi"/>
           <w:color w:val="000000"/>
           <w:sz w:val="24"/>
           <w:szCs w:val="24"/>
@@ -1908,7 +1888,7 @@
       <w:proofErr w:type="spellEnd"/>
       <w:r>
         <w:rPr>
-          <w:rFonts w:eastAsia="Times New Roman" w:cstheme="minorHAnsi"/>
+          <w:rFonts w:asciiTheme="majorBidi" w:eastAsia="Times New Roman" w:hAnsiTheme="majorBidi" w:cstheme="majorBidi"/>
           <w:color w:val="000000"/>
           <w:sz w:val="24"/>
           <w:szCs w:val="24"/>
@@ -1924,14 +1904,14 @@
           <w:numId w:val="4"/>
         </w:numPr>
         <w:rPr>
-          <w:rFonts w:eastAsia="Times New Roman" w:cstheme="minorHAnsi"/>
+          <w:rFonts w:asciiTheme="majorBidi" w:eastAsia="Times New Roman" w:hAnsiTheme="majorBidi" w:cstheme="majorBidi"/>
           <w:sz w:val="26"/>
           <w:szCs w:val="26"/>
         </w:rPr>
       </w:pPr>
       <w:r>
         <w:rPr>
-          <w:rFonts w:eastAsia="Times New Roman" w:cstheme="minorHAnsi"/>
+          <w:rFonts w:asciiTheme="majorBidi" w:eastAsia="Times New Roman" w:hAnsiTheme="majorBidi" w:cstheme="majorBidi"/>
           <w:color w:val="000000"/>
           <w:sz w:val="24"/>
           <w:szCs w:val="24"/>
@@ -1946,28 +1926,27 @@
           <w:ilvl w:val="0"/>
           <w:numId w:val="4"/>
         </w:numPr>
-        <w:rPr>
-          <w:rFonts w:eastAsia="Times New Roman" w:cstheme="minorHAnsi"/>
+        <w:jc w:val="both"/>
+        <w:rPr>
+          <w:rFonts w:asciiTheme="majorBidi" w:eastAsia="Times New Roman" w:hAnsiTheme="majorBidi" w:cstheme="majorBidi"/>
           <w:sz w:val="26"/>
           <w:szCs w:val="26"/>
         </w:rPr>
       </w:pPr>
-      <w:proofErr w:type="spellStart"/>
-      <w:r>
-        <w:rPr>
-          <w:rFonts w:eastAsia="Times New Roman" w:cstheme="minorHAnsi"/>
+      <w:r>
+        <w:rPr>
+          <w:rFonts w:asciiTheme="majorBidi" w:eastAsia="Times New Roman" w:hAnsiTheme="majorBidi" w:cstheme="majorBidi"/>
           <w:b/>
           <w:bCs/>
           <w:color w:val="000000"/>
           <w:sz w:val="24"/>
           <w:szCs w:val="24"/>
         </w:rPr>
-        <w:t>Neiching</w:t>
-      </w:r>
-      <w:proofErr w:type="spellEnd"/>
-      <w:r>
-        <w:rPr>
-          <w:rFonts w:eastAsia="Times New Roman" w:cstheme="minorHAnsi"/>
+        <w:t>Niching</w:t>
+      </w:r>
+      <w:r>
+        <w:rPr>
+          <w:rFonts w:asciiTheme="majorBidi" w:eastAsia="Times New Roman" w:hAnsiTheme="majorBidi" w:cstheme="majorBidi"/>
           <w:color w:val="000000"/>
           <w:sz w:val="24"/>
           <w:szCs w:val="24"/>
@@ -1982,15 +1961,16 @@
           <w:ilvl w:val="0"/>
           <w:numId w:val="4"/>
         </w:numPr>
-        <w:rPr>
-          <w:rFonts w:eastAsia="Times New Roman" w:cstheme="minorHAnsi"/>
+        <w:jc w:val="both"/>
+        <w:rPr>
+          <w:rFonts w:asciiTheme="majorBidi" w:eastAsia="Times New Roman" w:hAnsiTheme="majorBidi" w:cstheme="majorBidi"/>
           <w:sz w:val="26"/>
           <w:szCs w:val="26"/>
         </w:rPr>
       </w:pPr>
       <w:r>
         <w:rPr>
-          <w:rFonts w:eastAsia="Times New Roman" w:cstheme="minorHAnsi"/>
+          <w:rFonts w:asciiTheme="majorBidi" w:eastAsia="Times New Roman" w:hAnsiTheme="majorBidi" w:cstheme="majorBidi"/>
           <w:color w:val="000000"/>
           <w:sz w:val="24"/>
           <w:szCs w:val="24"/>
@@ -2000,7 +1980,7 @@
       <w:proofErr w:type="spellStart"/>
       <w:r>
         <w:rPr>
-          <w:rFonts w:eastAsia="Times New Roman" w:cstheme="minorHAnsi"/>
+          <w:rFonts w:asciiTheme="majorBidi" w:eastAsia="Times New Roman" w:hAnsiTheme="majorBidi" w:cstheme="majorBidi"/>
           <w:color w:val="000000"/>
           <w:sz w:val="24"/>
           <w:szCs w:val="24"/>
@@ -2010,7 +1990,7 @@
       <w:proofErr w:type="spellEnd"/>
       <w:r>
         <w:rPr>
-          <w:rFonts w:eastAsia="Times New Roman" w:cstheme="minorHAnsi"/>
+          <w:rFonts w:asciiTheme="majorBidi" w:eastAsia="Times New Roman" w:hAnsiTheme="majorBidi" w:cstheme="majorBidi"/>
           <w:color w:val="000000"/>
           <w:sz w:val="24"/>
           <w:szCs w:val="24"/>
@@ -2019,7 +1999,7 @@
       </w:r>
       <w:r>
         <w:rPr>
-          <w:rFonts w:eastAsia="Times New Roman" w:cstheme="minorHAnsi"/>
+          <w:rFonts w:asciiTheme="majorBidi" w:eastAsia="Times New Roman" w:hAnsiTheme="majorBidi" w:cstheme="majorBidi"/>
           <w:color w:val="000000"/>
           <w:sz w:val="24"/>
           <w:szCs w:val="24"/>
@@ -2035,28 +2015,26 @@
           <w:numId w:val="4"/>
         </w:numPr>
         <w:rPr>
-          <w:rFonts w:eastAsia="Times New Roman" w:cstheme="minorHAnsi"/>
+          <w:rFonts w:asciiTheme="majorBidi" w:eastAsia="Times New Roman" w:hAnsiTheme="majorBidi" w:cstheme="majorBidi"/>
           <w:b/>
           <w:bCs/>
           <w:sz w:val="24"/>
           <w:szCs w:val="24"/>
         </w:rPr>
       </w:pPr>
-      <w:proofErr w:type="spellStart"/>
-      <w:r>
-        <w:rPr>
-          <w:rFonts w:eastAsia="Times New Roman" w:cstheme="minorHAnsi"/>
+      <w:r>
+        <w:rPr>
+          <w:rFonts w:asciiTheme="majorBidi" w:eastAsia="Times New Roman" w:hAnsiTheme="majorBidi" w:cstheme="majorBidi"/>
           <w:b/>
           <w:bCs/>
           <w:sz w:val="24"/>
           <w:szCs w:val="24"/>
         </w:rPr>
-        <w:t>Neiching</w:t>
-      </w:r>
-      <w:proofErr w:type="spellEnd"/>
-      <w:r>
-        <w:rPr>
-          <w:rFonts w:eastAsia="Times New Roman" w:cstheme="minorHAnsi"/>
+        <w:t>Niching</w:t>
+      </w:r>
+      <w:r>
+        <w:rPr>
+          <w:rFonts w:asciiTheme="majorBidi" w:eastAsia="Times New Roman" w:hAnsiTheme="majorBidi" w:cstheme="majorBidi"/>
           <w:b/>
           <w:bCs/>
           <w:sz w:val="24"/>
@@ -2067,7 +2045,7 @@
       <w:proofErr w:type="spellStart"/>
       <w:r>
         <w:rPr>
-          <w:rFonts w:eastAsia="Times New Roman" w:cstheme="minorHAnsi"/>
+          <w:rFonts w:asciiTheme="majorBidi" w:eastAsia="Times New Roman" w:hAnsiTheme="majorBidi" w:cstheme="majorBidi"/>
           <w:b/>
           <w:bCs/>
           <w:sz w:val="24"/>
@@ -2078,7 +2056,7 @@
       <w:proofErr w:type="spellEnd"/>
       <w:r>
         <w:rPr>
-          <w:rFonts w:eastAsia="Times New Roman" w:cstheme="minorHAnsi"/>
+          <w:rFonts w:asciiTheme="majorBidi" w:eastAsia="Times New Roman" w:hAnsiTheme="majorBidi" w:cstheme="majorBidi"/>
           <w:b/>
           <w:bCs/>
           <w:sz w:val="24"/>
@@ -2088,7 +2066,7 @@
       </w:r>
       <w:r>
         <w:rPr>
-          <w:rFonts w:eastAsia="Times New Roman" w:cstheme="minorHAnsi"/>
+          <w:rFonts w:asciiTheme="majorBidi" w:eastAsia="Times New Roman" w:hAnsiTheme="majorBidi" w:cstheme="majorBidi"/>
           <w:b/>
           <w:bCs/>
           <w:sz w:val="24"/>
@@ -2098,7 +2076,7 @@
       </w:r>
       <w:r>
         <w:rPr>
-          <w:rFonts w:eastAsia="Times New Roman" w:cstheme="minorHAnsi"/>
+          <w:rFonts w:asciiTheme="majorBidi" w:eastAsia="Times New Roman" w:hAnsiTheme="majorBidi" w:cstheme="majorBidi"/>
           <w:b/>
           <w:bCs/>
           <w:sz w:val="24"/>
@@ -2109,7 +2087,7 @@
       <w:proofErr w:type="spellStart"/>
       <w:r>
         <w:rPr>
-          <w:rFonts w:eastAsia="Times New Roman" w:cstheme="minorHAnsi"/>
+          <w:rFonts w:asciiTheme="majorBidi" w:eastAsia="Times New Roman" w:hAnsiTheme="majorBidi" w:cstheme="majorBidi"/>
           <w:b/>
           <w:bCs/>
           <w:sz w:val="24"/>
@@ -2120,7 +2098,7 @@
       <w:proofErr w:type="spellEnd"/>
       <w:r>
         <w:rPr>
-          <w:rFonts w:eastAsia="Times New Roman" w:cstheme="minorHAnsi"/>
+          <w:rFonts w:asciiTheme="majorBidi" w:eastAsia="Times New Roman" w:hAnsiTheme="majorBidi" w:cstheme="majorBidi"/>
           <w:b/>
           <w:bCs/>
           <w:sz w:val="24"/>
@@ -2137,14 +2115,14 @@
           <w:numId w:val="4"/>
         </w:numPr>
         <w:rPr>
-          <w:rFonts w:eastAsia="Times New Roman" w:cstheme="minorHAnsi"/>
-          <w:sz w:val="24"/>
-          <w:szCs w:val="24"/>
-        </w:rPr>
-      </w:pPr>
-      <w:r>
-        <w:rPr>
-          <w:rFonts w:eastAsia="Times New Roman" w:cstheme="minorHAnsi"/>
+          <w:rFonts w:asciiTheme="majorBidi" w:eastAsia="Times New Roman" w:hAnsiTheme="majorBidi" w:cstheme="majorBidi"/>
+          <w:sz w:val="24"/>
+          <w:szCs w:val="24"/>
+        </w:rPr>
+      </w:pPr>
+      <w:r>
+        <w:rPr>
+          <w:rFonts w:asciiTheme="majorBidi" w:eastAsia="Times New Roman" w:hAnsiTheme="majorBidi" w:cstheme="majorBidi"/>
           <w:b/>
           <w:bCs/>
           <w:sz w:val="24"/>
@@ -2155,7 +2133,7 @@
       </w:r>
       <w:r>
         <w:rPr>
-          <w:rFonts w:eastAsia="Times New Roman" w:cstheme="minorHAnsi"/>
+          <w:rFonts w:asciiTheme="majorBidi" w:eastAsia="Times New Roman" w:hAnsiTheme="majorBidi" w:cstheme="majorBidi"/>
           <w:b/>
           <w:bCs/>
           <w:sz w:val="24"/>
@@ -2166,7 +2144,7 @@
       <w:proofErr w:type="spellStart"/>
       <w:r>
         <w:rPr>
-          <w:rFonts w:eastAsia="Times New Roman" w:cstheme="minorHAnsi"/>
+          <w:rFonts w:asciiTheme="majorBidi" w:eastAsia="Times New Roman" w:hAnsiTheme="majorBidi" w:cstheme="majorBidi"/>
           <w:sz w:val="24"/>
           <w:szCs w:val="24"/>
         </w:rPr>
@@ -2182,14 +2160,14 @@
           <w:numId w:val="4"/>
         </w:numPr>
         <w:rPr>
-          <w:rFonts w:eastAsia="Times New Roman" w:cstheme="minorHAnsi"/>
-          <w:sz w:val="24"/>
-          <w:szCs w:val="24"/>
-        </w:rPr>
-      </w:pPr>
-      <w:r>
-        <w:rPr>
-          <w:rFonts w:eastAsia="Times New Roman" w:cstheme="minorHAnsi"/>
+          <w:rFonts w:asciiTheme="majorBidi" w:eastAsia="Times New Roman" w:hAnsiTheme="majorBidi" w:cstheme="majorBidi"/>
+          <w:sz w:val="24"/>
+          <w:szCs w:val="24"/>
+        </w:rPr>
+      </w:pPr>
+      <w:r>
+        <w:rPr>
+          <w:rFonts w:asciiTheme="majorBidi" w:eastAsia="Times New Roman" w:hAnsiTheme="majorBidi" w:cstheme="majorBidi"/>
           <w:b/>
           <w:bCs/>
           <w:sz w:val="24"/>
@@ -2200,7 +2178,7 @@
       </w:r>
       <w:r>
         <w:rPr>
-          <w:rFonts w:eastAsia="Times New Roman" w:cstheme="minorHAnsi"/>
+          <w:rFonts w:asciiTheme="majorBidi" w:eastAsia="Times New Roman" w:hAnsiTheme="majorBidi" w:cstheme="majorBidi"/>
           <w:sz w:val="24"/>
           <w:szCs w:val="24"/>
         </w:rPr>
@@ -2209,7 +2187,7 @@
       <w:proofErr w:type="spellStart"/>
       <w:r>
         <w:rPr>
-          <w:rFonts w:eastAsia="Times New Roman" w:cstheme="minorHAnsi"/>
+          <w:rFonts w:asciiTheme="majorBidi" w:eastAsia="Times New Roman" w:hAnsiTheme="majorBidi" w:cstheme="majorBidi"/>
           <w:sz w:val="24"/>
           <w:szCs w:val="24"/>
         </w:rPr>
@@ -2225,14 +2203,14 @@
           <w:numId w:val="4"/>
         </w:numPr>
         <w:rPr>
-          <w:rFonts w:eastAsia="Times New Roman" w:cstheme="minorHAnsi"/>
-          <w:sz w:val="24"/>
-          <w:szCs w:val="24"/>
-        </w:rPr>
-      </w:pPr>
-      <w:r>
-        <w:rPr>
-          <w:rFonts w:eastAsia="Times New Roman" w:cstheme="minorHAnsi"/>
+          <w:rFonts w:asciiTheme="majorBidi" w:eastAsia="Times New Roman" w:hAnsiTheme="majorBidi" w:cstheme="majorBidi"/>
+          <w:sz w:val="24"/>
+          <w:szCs w:val="24"/>
+        </w:rPr>
+      </w:pPr>
+      <w:r>
+        <w:rPr>
+          <w:rFonts w:asciiTheme="majorBidi" w:eastAsia="Times New Roman" w:hAnsiTheme="majorBidi" w:cstheme="majorBidi"/>
           <w:b/>
           <w:bCs/>
           <w:sz w:val="24"/>
@@ -2250,14 +2228,14 @@
           <w:numId w:val="4"/>
         </w:numPr>
         <w:rPr>
-          <w:rFonts w:eastAsia="Times New Roman" w:cstheme="minorHAnsi"/>
-          <w:sz w:val="24"/>
-          <w:szCs w:val="24"/>
-        </w:rPr>
-      </w:pPr>
-      <w:r>
-        <w:rPr>
-          <w:rFonts w:eastAsia="Times New Roman" w:cstheme="minorHAnsi"/>
+          <w:rFonts w:asciiTheme="majorBidi" w:eastAsia="Times New Roman" w:hAnsiTheme="majorBidi" w:cstheme="majorBidi"/>
+          <w:sz w:val="24"/>
+          <w:szCs w:val="24"/>
+        </w:rPr>
+      </w:pPr>
+      <w:r>
+        <w:rPr>
+          <w:rFonts w:asciiTheme="majorBidi" w:eastAsia="Times New Roman" w:hAnsiTheme="majorBidi" w:cstheme="majorBidi"/>
           <w:sz w:val="24"/>
           <w:szCs w:val="24"/>
         </w:rPr>
@@ -2272,14 +2250,14 @@
           <w:numId w:val="4"/>
         </w:numPr>
         <w:rPr>
-          <w:rFonts w:eastAsia="Times New Roman" w:cstheme="minorHAnsi"/>
-          <w:sz w:val="24"/>
-          <w:szCs w:val="24"/>
-        </w:rPr>
-      </w:pPr>
-      <w:r>
-        <w:rPr>
-          <w:rFonts w:eastAsia="Times New Roman" w:cstheme="minorHAnsi"/>
+          <w:rFonts w:asciiTheme="majorBidi" w:eastAsia="Times New Roman" w:hAnsiTheme="majorBidi" w:cstheme="majorBidi"/>
+          <w:sz w:val="24"/>
+          <w:szCs w:val="24"/>
+        </w:rPr>
+      </w:pPr>
+      <w:r>
+        <w:rPr>
+          <w:rFonts w:asciiTheme="majorBidi" w:eastAsia="Times New Roman" w:hAnsiTheme="majorBidi" w:cstheme="majorBidi"/>
           <w:sz w:val="24"/>
           <w:szCs w:val="24"/>
         </w:rPr>
@@ -2288,7 +2266,7 @@
       <w:proofErr w:type="spellStart"/>
       <w:r>
         <w:rPr>
-          <w:rFonts w:eastAsia="Times New Roman" w:cstheme="minorHAnsi"/>
+          <w:rFonts w:asciiTheme="majorBidi" w:eastAsia="Times New Roman" w:hAnsiTheme="majorBidi" w:cstheme="majorBidi"/>
           <w:sz w:val="24"/>
           <w:szCs w:val="24"/>
         </w:rPr>
@@ -2304,7 +2282,7 @@
           <w:numId w:val="4"/>
         </w:numPr>
         <w:rPr>
-          <w:rFonts w:eastAsia="Times New Roman" w:cstheme="minorHAnsi"/>
+          <w:rFonts w:asciiTheme="majorBidi" w:eastAsia="Times New Roman" w:hAnsiTheme="majorBidi" w:cstheme="majorBidi"/>
           <w:sz w:val="24"/>
           <w:szCs w:val="24"/>
         </w:rPr>
@@ -2312,7 +2290,7 @@
       <w:proofErr w:type="spellStart"/>
       <w:r>
         <w:rPr>
-          <w:rFonts w:eastAsia="Times New Roman" w:cstheme="minorHAnsi"/>
+          <w:rFonts w:asciiTheme="majorBidi" w:eastAsia="Times New Roman" w:hAnsiTheme="majorBidi" w:cstheme="majorBidi"/>
           <w:sz w:val="24"/>
           <w:szCs w:val="24"/>
         </w:rPr>
@@ -2321,7 +2299,7 @@
       <w:proofErr w:type="spellEnd"/>
       <w:r>
         <w:rPr>
-          <w:rFonts w:eastAsia="Times New Roman" w:cstheme="minorHAnsi"/>
+          <w:rFonts w:asciiTheme="majorBidi" w:eastAsia="Times New Roman" w:hAnsiTheme="majorBidi" w:cstheme="majorBidi"/>
           <w:sz w:val="24"/>
           <w:szCs w:val="24"/>
         </w:rPr>
@@ -2336,14 +2314,14 @@
           <w:numId w:val="4"/>
         </w:numPr>
         <w:rPr>
-          <w:rFonts w:eastAsia="Times New Roman" w:cstheme="minorHAnsi"/>
-          <w:sz w:val="24"/>
-          <w:szCs w:val="24"/>
-        </w:rPr>
-      </w:pPr>
-      <w:r>
-        <w:rPr>
-          <w:rFonts w:eastAsia="Times New Roman" w:cstheme="minorHAnsi"/>
+          <w:rFonts w:asciiTheme="majorBidi" w:eastAsia="Times New Roman" w:hAnsiTheme="majorBidi" w:cstheme="majorBidi"/>
+          <w:sz w:val="24"/>
+          <w:szCs w:val="24"/>
+        </w:rPr>
+      </w:pPr>
+      <w:r>
+        <w:rPr>
+          <w:rFonts w:asciiTheme="majorBidi" w:eastAsia="Times New Roman" w:hAnsiTheme="majorBidi" w:cstheme="majorBidi"/>
           <w:sz w:val="24"/>
           <w:szCs w:val="24"/>
         </w:rPr>
@@ -2352,7 +2330,7 @@
       <w:proofErr w:type="spellStart"/>
       <w:r>
         <w:rPr>
-          <w:rFonts w:eastAsia="Times New Roman" w:cstheme="minorHAnsi"/>
+          <w:rFonts w:asciiTheme="majorBidi" w:eastAsia="Times New Roman" w:hAnsiTheme="majorBidi" w:cstheme="majorBidi"/>
           <w:sz w:val="24"/>
           <w:szCs w:val="24"/>
         </w:rPr>
@@ -2368,14 +2346,14 @@
           <w:numId w:val="4"/>
         </w:numPr>
         <w:rPr>
-          <w:rFonts w:eastAsia="Times New Roman" w:cstheme="minorHAnsi"/>
-          <w:sz w:val="24"/>
-          <w:szCs w:val="24"/>
-        </w:rPr>
-      </w:pPr>
-      <w:r>
-        <w:rPr>
-          <w:rFonts w:eastAsia="Times New Roman" w:cstheme="minorHAnsi"/>
+          <w:rFonts w:asciiTheme="majorBidi" w:eastAsia="Times New Roman" w:hAnsiTheme="majorBidi" w:cstheme="majorBidi"/>
+          <w:sz w:val="24"/>
+          <w:szCs w:val="24"/>
+        </w:rPr>
+      </w:pPr>
+      <w:r>
+        <w:rPr>
+          <w:rFonts w:asciiTheme="majorBidi" w:eastAsia="Times New Roman" w:hAnsiTheme="majorBidi" w:cstheme="majorBidi"/>
           <w:sz w:val="24"/>
           <w:szCs w:val="24"/>
         </w:rPr>
@@ -2384,7 +2362,7 @@
       <w:proofErr w:type="spellStart"/>
       <w:r>
         <w:rPr>
-          <w:rFonts w:eastAsia="Times New Roman" w:cstheme="minorHAnsi"/>
+          <w:rFonts w:asciiTheme="majorBidi" w:eastAsia="Times New Roman" w:hAnsiTheme="majorBidi" w:cstheme="majorBidi"/>
           <w:sz w:val="24"/>
           <w:szCs w:val="24"/>
         </w:rPr>
@@ -2393,7 +2371,7 @@
       <w:proofErr w:type="spellEnd"/>
       <w:r>
         <w:rPr>
-          <w:rFonts w:eastAsia="Times New Roman" w:cstheme="minorHAnsi"/>
+          <w:rFonts w:asciiTheme="majorBidi" w:eastAsia="Times New Roman" w:hAnsiTheme="majorBidi" w:cstheme="majorBidi"/>
           <w:sz w:val="24"/>
           <w:szCs w:val="24"/>
         </w:rPr>
@@ -2402,7 +2380,7 @@
       <w:proofErr w:type="spellStart"/>
       <w:r>
         <w:rPr>
-          <w:rFonts w:eastAsia="Times New Roman" w:cstheme="minorHAnsi"/>
+          <w:rFonts w:asciiTheme="majorBidi" w:eastAsia="Times New Roman" w:hAnsiTheme="majorBidi" w:cstheme="majorBidi"/>
           <w:sz w:val="24"/>
           <w:szCs w:val="24"/>
         </w:rPr>
@@ -2411,7 +2389,7 @@
       <w:proofErr w:type="spellEnd"/>
       <w:r>
         <w:rPr>
-          <w:rFonts w:eastAsia="Times New Roman" w:cstheme="minorHAnsi"/>
+          <w:rFonts w:asciiTheme="majorBidi" w:eastAsia="Times New Roman" w:hAnsiTheme="majorBidi" w:cstheme="majorBidi"/>
           <w:sz w:val="24"/>
           <w:szCs w:val="24"/>
         </w:rPr>
@@ -2420,7 +2398,7 @@
       <w:proofErr w:type="spellStart"/>
       <w:r>
         <w:rPr>
-          <w:rFonts w:eastAsia="Times New Roman" w:cstheme="minorHAnsi"/>
+          <w:rFonts w:asciiTheme="majorBidi" w:eastAsia="Times New Roman" w:hAnsiTheme="majorBidi" w:cstheme="majorBidi"/>
           <w:sz w:val="24"/>
           <w:szCs w:val="24"/>
         </w:rPr>
@@ -2429,7 +2407,7 @@
       <w:proofErr w:type="spellEnd"/>
       <w:r>
         <w:rPr>
-          <w:rFonts w:eastAsia="Times New Roman" w:cstheme="minorHAnsi"/>
+          <w:rFonts w:asciiTheme="majorBidi" w:eastAsia="Times New Roman" w:hAnsiTheme="majorBidi" w:cstheme="majorBidi"/>
           <w:sz w:val="24"/>
           <w:szCs w:val="24"/>
         </w:rPr>
@@ -2444,14 +2422,14 @@
           <w:numId w:val="4"/>
         </w:numPr>
         <w:rPr>
-          <w:rFonts w:eastAsia="Times New Roman" w:cstheme="minorHAnsi"/>
-          <w:sz w:val="24"/>
-          <w:szCs w:val="24"/>
-        </w:rPr>
-      </w:pPr>
-      <w:r>
-        <w:rPr>
-          <w:rFonts w:eastAsia="Times New Roman" w:cstheme="minorHAnsi"/>
+          <w:rFonts w:asciiTheme="majorBidi" w:eastAsia="Times New Roman" w:hAnsiTheme="majorBidi" w:cstheme="majorBidi"/>
+          <w:sz w:val="24"/>
+          <w:szCs w:val="24"/>
+        </w:rPr>
+      </w:pPr>
+      <w:r>
+        <w:rPr>
+          <w:rFonts w:asciiTheme="majorBidi" w:eastAsia="Times New Roman" w:hAnsiTheme="majorBidi" w:cstheme="majorBidi"/>
           <w:sz w:val="24"/>
           <w:szCs w:val="24"/>
         </w:rPr>
@@ -2460,7 +2438,7 @@
       <w:proofErr w:type="spellStart"/>
       <w:r>
         <w:rPr>
-          <w:rFonts w:eastAsia="Times New Roman" w:cstheme="minorHAnsi"/>
+          <w:rFonts w:asciiTheme="majorBidi" w:eastAsia="Times New Roman" w:hAnsiTheme="majorBidi" w:cstheme="majorBidi"/>
           <w:sz w:val="24"/>
           <w:szCs w:val="24"/>
         </w:rPr>
@@ -2476,14 +2454,14 @@
           <w:numId w:val="4"/>
         </w:numPr>
         <w:rPr>
-          <w:rFonts w:eastAsia="Times New Roman" w:cstheme="minorHAnsi"/>
-          <w:sz w:val="24"/>
-          <w:szCs w:val="24"/>
-        </w:rPr>
-      </w:pPr>
-      <w:r>
-        <w:rPr>
-          <w:rFonts w:eastAsia="Times New Roman" w:cstheme="minorHAnsi"/>
+          <w:rFonts w:asciiTheme="majorBidi" w:eastAsia="Times New Roman" w:hAnsiTheme="majorBidi" w:cstheme="majorBidi"/>
+          <w:sz w:val="24"/>
+          <w:szCs w:val="24"/>
+        </w:rPr>
+      </w:pPr>
+      <w:r>
+        <w:rPr>
+          <w:rFonts w:asciiTheme="majorBidi" w:eastAsia="Times New Roman" w:hAnsiTheme="majorBidi" w:cstheme="majorBidi"/>
           <w:sz w:val="24"/>
           <w:szCs w:val="24"/>
         </w:rPr>
@@ -2492,7 +2470,7 @@
       <w:proofErr w:type="spellStart"/>
       <w:r>
         <w:rPr>
-          <w:rFonts w:eastAsia="Times New Roman" w:cstheme="minorHAnsi"/>
+          <w:rFonts w:asciiTheme="majorBidi" w:eastAsia="Times New Roman" w:hAnsiTheme="majorBidi" w:cstheme="majorBidi"/>
           <w:sz w:val="24"/>
           <w:szCs w:val="24"/>
         </w:rPr>
@@ -2501,7 +2479,7 @@
       <w:proofErr w:type="spellEnd"/>
       <w:r>
         <w:rPr>
-          <w:rFonts w:eastAsia="Times New Roman" w:cstheme="minorHAnsi"/>
+          <w:rFonts w:asciiTheme="majorBidi" w:eastAsia="Times New Roman" w:hAnsiTheme="majorBidi" w:cstheme="majorBidi"/>
           <w:sz w:val="24"/>
           <w:szCs w:val="24"/>
         </w:rPr>
@@ -2515,15 +2493,16 @@
           <w:ilvl w:val="0"/>
           <w:numId w:val="4"/>
         </w:numPr>
-        <w:rPr>
-          <w:rFonts w:eastAsia="Times New Roman" w:cstheme="minorHAnsi"/>
-          <w:sz w:val="24"/>
-          <w:szCs w:val="24"/>
-        </w:rPr>
-      </w:pPr>
-      <w:r>
-        <w:rPr>
-          <w:rFonts w:eastAsia="Times New Roman" w:cstheme="minorHAnsi"/>
+        <w:jc w:val="both"/>
+        <w:rPr>
+          <w:rFonts w:asciiTheme="majorBidi" w:eastAsia="Times New Roman" w:hAnsiTheme="majorBidi" w:cstheme="majorBidi"/>
+          <w:sz w:val="24"/>
+          <w:szCs w:val="24"/>
+        </w:rPr>
+      </w:pPr>
+      <w:r>
+        <w:rPr>
+          <w:rFonts w:asciiTheme="majorBidi" w:eastAsia="Times New Roman" w:hAnsiTheme="majorBidi" w:cstheme="majorBidi"/>
           <w:b/>
           <w:bCs/>
           <w:sz w:val="24"/>
@@ -2531,21 +2510,19 @@
         </w:rPr>
         <w:t>Step 1 (</w:t>
       </w:r>
-      <w:proofErr w:type="spellStart"/>
-      <w:r>
-        <w:rPr>
-          <w:rFonts w:eastAsia="Times New Roman" w:cstheme="minorHAnsi"/>
+      <w:r>
+        <w:rPr>
+          <w:rFonts w:asciiTheme="majorBidi" w:eastAsia="Times New Roman" w:hAnsiTheme="majorBidi" w:cstheme="majorBidi"/>
           <w:b/>
           <w:bCs/>
           <w:sz w:val="24"/>
           <w:szCs w:val="24"/>
         </w:rPr>
-        <w:t>Neiching</w:t>
-      </w:r>
-      <w:proofErr w:type="spellEnd"/>
-      <w:r>
-        <w:rPr>
-          <w:rFonts w:eastAsia="Times New Roman" w:cstheme="minorHAnsi"/>
+        <w:t>Niching</w:t>
+      </w:r>
+      <w:r>
+        <w:rPr>
+          <w:rFonts w:asciiTheme="majorBidi" w:eastAsia="Times New Roman" w:hAnsiTheme="majorBidi" w:cstheme="majorBidi"/>
           <w:b/>
           <w:bCs/>
           <w:sz w:val="24"/>
@@ -2555,7 +2532,7 @@
       </w:r>
       <w:r>
         <w:rPr>
-          <w:rFonts w:eastAsia="Times New Roman" w:cstheme="minorHAnsi"/>
+          <w:rFonts w:asciiTheme="majorBidi" w:eastAsia="Times New Roman" w:hAnsiTheme="majorBidi" w:cstheme="majorBidi"/>
           <w:b/>
           <w:bCs/>
           <w:sz w:val="24"/>
@@ -2565,7 +2542,7 @@
       </w:r>
       <w:r>
         <w:rPr>
-          <w:rFonts w:eastAsia="Times New Roman" w:cstheme="minorHAnsi"/>
+          <w:rFonts w:asciiTheme="majorBidi" w:eastAsia="Times New Roman" w:hAnsiTheme="majorBidi" w:cstheme="majorBidi"/>
           <w:sz w:val="24"/>
           <w:szCs w:val="24"/>
         </w:rPr>
@@ -2579,15 +2556,16 @@
           <w:ilvl w:val="0"/>
           <w:numId w:val="4"/>
         </w:numPr>
-        <w:rPr>
-          <w:rFonts w:eastAsia="Times New Roman" w:cstheme="minorHAnsi"/>
-          <w:sz w:val="24"/>
-          <w:szCs w:val="24"/>
-        </w:rPr>
-      </w:pPr>
-      <w:r>
-        <w:rPr>
-          <w:rFonts w:eastAsia="Times New Roman" w:cstheme="minorHAnsi"/>
+        <w:jc w:val="both"/>
+        <w:rPr>
+          <w:rFonts w:asciiTheme="majorBidi" w:eastAsia="Times New Roman" w:hAnsiTheme="majorBidi" w:cstheme="majorBidi"/>
+          <w:sz w:val="24"/>
+          <w:szCs w:val="24"/>
+        </w:rPr>
+      </w:pPr>
+      <w:r>
+        <w:rPr>
+          <w:rFonts w:asciiTheme="majorBidi" w:eastAsia="Times New Roman" w:hAnsiTheme="majorBidi" w:cstheme="majorBidi"/>
           <w:sz w:val="24"/>
           <w:szCs w:val="24"/>
         </w:rPr>
@@ -2595,7 +2573,7 @@
       </w:r>
       <w:r>
         <w:rPr>
-          <w:rFonts w:eastAsia="Times New Roman" w:cstheme="minorHAnsi"/>
+          <w:rFonts w:asciiTheme="majorBidi" w:eastAsia="Times New Roman" w:hAnsiTheme="majorBidi" w:cstheme="majorBidi"/>
           <w:sz w:val="24"/>
           <w:szCs w:val="24"/>
         </w:rPr>
@@ -2603,7 +2581,7 @@
       </w:r>
       <w:r>
         <w:rPr>
-          <w:rFonts w:eastAsia="Times New Roman" w:cstheme="minorHAnsi"/>
+          <w:rFonts w:asciiTheme="majorBidi" w:eastAsia="Times New Roman" w:hAnsiTheme="majorBidi" w:cstheme="majorBidi"/>
           <w:b/>
           <w:bCs/>
           <w:sz w:val="24"/>
@@ -2613,7 +2591,7 @@
       </w:r>
       <w:r>
         <w:rPr>
-          <w:rFonts w:eastAsia="Times New Roman" w:cstheme="minorHAnsi"/>
+          <w:rFonts w:asciiTheme="majorBidi" w:eastAsia="Times New Roman" w:hAnsiTheme="majorBidi" w:cstheme="majorBidi"/>
           <w:sz w:val="24"/>
           <w:szCs w:val="24"/>
         </w:rPr>
@@ -2621,7 +2599,7 @@
       </w:r>
       <w:r>
         <w:rPr>
-          <w:rFonts w:eastAsia="Times New Roman" w:cstheme="minorHAnsi"/>
+          <w:rFonts w:asciiTheme="majorBidi" w:eastAsia="Times New Roman" w:hAnsiTheme="majorBidi" w:cstheme="majorBidi"/>
           <w:b/>
           <w:bCs/>
           <w:sz w:val="24"/>
@@ -2631,7 +2609,7 @@
       </w:r>
       <w:r>
         <w:rPr>
-          <w:rFonts w:eastAsia="Times New Roman" w:cstheme="minorHAnsi"/>
+          <w:rFonts w:asciiTheme="majorBidi" w:eastAsia="Times New Roman" w:hAnsiTheme="majorBidi" w:cstheme="majorBidi"/>
           <w:sz w:val="24"/>
           <w:szCs w:val="24"/>
         </w:rPr>
@@ -2639,7 +2617,7 @@
       </w:r>
       <w:r>
         <w:rPr>
-          <w:rFonts w:eastAsia="Times New Roman" w:cstheme="minorHAnsi"/>
+          <w:rFonts w:asciiTheme="majorBidi" w:eastAsia="Times New Roman" w:hAnsiTheme="majorBidi" w:cstheme="majorBidi"/>
           <w:sz w:val="24"/>
           <w:szCs w:val="24"/>
         </w:rPr>
@@ -2648,7 +2626,7 @@
       <w:proofErr w:type="spellStart"/>
       <w:r>
         <w:rPr>
-          <w:rFonts w:eastAsia="Times New Roman" w:cstheme="minorHAnsi"/>
+          <w:rFonts w:asciiTheme="majorBidi" w:eastAsia="Times New Roman" w:hAnsiTheme="majorBidi" w:cstheme="majorBidi"/>
           <w:sz w:val="24"/>
           <w:szCs w:val="24"/>
         </w:rPr>
@@ -2657,7 +2635,7 @@
       <w:proofErr w:type="spellEnd"/>
       <w:r>
         <w:rPr>
-          <w:rFonts w:eastAsia="Times New Roman" w:cstheme="minorHAnsi"/>
+          <w:rFonts w:asciiTheme="majorBidi" w:eastAsia="Times New Roman" w:hAnsiTheme="majorBidi" w:cstheme="majorBidi"/>
           <w:sz w:val="24"/>
           <w:szCs w:val="24"/>
         </w:rPr>
@@ -2665,7 +2643,7 @@
       </w:r>
       <w:r>
         <w:rPr>
-          <w:rFonts w:eastAsia="Times New Roman" w:cstheme="minorHAnsi"/>
+          <w:rFonts w:asciiTheme="majorBidi" w:eastAsia="Times New Roman" w:hAnsiTheme="majorBidi" w:cstheme="majorBidi"/>
           <w:sz w:val="24"/>
           <w:szCs w:val="24"/>
         </w:rPr>
@@ -2673,32 +2651,16 @@
       </w:r>
       <w:r>
         <w:rPr>
-          <w:rFonts w:eastAsia="Times New Roman" w:cstheme="minorHAnsi"/>
-          <w:sz w:val="24"/>
-          <w:szCs w:val="24"/>
-        </w:rPr>
-        <w:t xml:space="preserve"> While filtering out the riders, we also check if the rider is allowed to take more order or not i.e. if the rider has exceeded its max order limit or not which in our case we have decided as 5 i.e. a rider is allowed to have maximum 5 orders at a time. For the time being, we are assuming the values (such as </w:t>
-      </w:r>
-      <w:r>
-        <w:rPr>
-          <w:rFonts w:eastAsia="Times New Roman" w:cstheme="minorHAnsi"/>
-          <w:sz w:val="24"/>
-          <w:szCs w:val="24"/>
-        </w:rPr>
-        <w:t>σ</w:t>
-      </w:r>
-      <w:r>
-        <w:rPr>
-          <w:rFonts w:eastAsia="Times New Roman" w:cstheme="minorHAnsi"/>
-          <w:sz w:val="24"/>
-          <w:szCs w:val="24"/>
-        </w:rPr>
-        <w:t xml:space="preserve">, </w:t>
+          <w:rFonts w:asciiTheme="majorBidi" w:eastAsia="Times New Roman" w:hAnsiTheme="majorBidi" w:cstheme="majorBidi"/>
+          <w:sz w:val="24"/>
+          <w:szCs w:val="24"/>
+        </w:rPr>
+        <w:t xml:space="preserve"> While filtering out the riders, we also check if the rider is allowed to take more order or not i.e. if the rider has exceeded its max order limit or not which in our case we have decided as 5 i.e. a rider is allowed to have maximum 5 orders at a time. For the time being, we are assuming the values (such as σ, </w:t>
       </w:r>
       <w:proofErr w:type="spellStart"/>
       <w:r>
         <w:rPr>
-          <w:rFonts w:eastAsia="Times New Roman" w:cstheme="minorHAnsi"/>
+          <w:rFonts w:asciiTheme="majorBidi" w:eastAsia="Times New Roman" w:hAnsiTheme="majorBidi" w:cstheme="majorBidi"/>
           <w:sz w:val="24"/>
           <w:szCs w:val="24"/>
         </w:rPr>
@@ -2707,7 +2669,7 @@
       <w:proofErr w:type="spellEnd"/>
       <w:r>
         <w:rPr>
-          <w:rFonts w:eastAsia="Times New Roman" w:cstheme="minorHAnsi"/>
+          <w:rFonts w:asciiTheme="majorBidi" w:eastAsia="Times New Roman" w:hAnsiTheme="majorBidi" w:cstheme="majorBidi"/>
           <w:sz w:val="24"/>
           <w:szCs w:val="24"/>
         </w:rPr>
@@ -2716,7 +2678,7 @@
       <w:proofErr w:type="spellStart"/>
       <w:r>
         <w:rPr>
-          <w:rFonts w:eastAsia="Times New Roman" w:cstheme="minorHAnsi"/>
+          <w:rFonts w:asciiTheme="majorBidi" w:eastAsia="Times New Roman" w:hAnsiTheme="majorBidi" w:cstheme="majorBidi"/>
           <w:sz w:val="24"/>
           <w:szCs w:val="24"/>
         </w:rPr>
@@ -2725,7 +2687,7 @@
       <w:proofErr w:type="spellEnd"/>
       <w:r>
         <w:rPr>
-          <w:rFonts w:eastAsia="Times New Roman" w:cstheme="minorHAnsi"/>
+          <w:rFonts w:asciiTheme="majorBidi" w:eastAsia="Times New Roman" w:hAnsiTheme="majorBidi" w:cstheme="majorBidi"/>
           <w:sz w:val="24"/>
           <w:szCs w:val="24"/>
         </w:rPr>
@@ -2739,15 +2701,16 @@
           <w:ilvl w:val="0"/>
           <w:numId w:val="4"/>
         </w:numPr>
-        <w:rPr>
-          <w:rFonts w:eastAsia="Times New Roman" w:cstheme="minorHAnsi"/>
-          <w:sz w:val="24"/>
-          <w:szCs w:val="24"/>
-        </w:rPr>
-      </w:pPr>
-      <w:r>
-        <w:rPr>
-          <w:rFonts w:eastAsia="Times New Roman" w:cstheme="minorHAnsi"/>
+        <w:jc w:val="both"/>
+        <w:rPr>
+          <w:rFonts w:asciiTheme="majorBidi" w:eastAsia="Times New Roman" w:hAnsiTheme="majorBidi" w:cstheme="majorBidi"/>
+          <w:sz w:val="24"/>
+          <w:szCs w:val="24"/>
+        </w:rPr>
+      </w:pPr>
+      <w:r>
+        <w:rPr>
+          <w:rFonts w:asciiTheme="majorBidi" w:eastAsia="Times New Roman" w:hAnsiTheme="majorBidi" w:cstheme="majorBidi"/>
           <w:sz w:val="24"/>
           <w:szCs w:val="24"/>
         </w:rPr>
@@ -2756,7 +2719,7 @@
       <w:proofErr w:type="spellStart"/>
       <w:r>
         <w:rPr>
-          <w:rFonts w:eastAsia="Times New Roman" w:cstheme="minorHAnsi"/>
+          <w:rFonts w:asciiTheme="majorBidi" w:eastAsia="Times New Roman" w:hAnsiTheme="majorBidi" w:cstheme="majorBidi"/>
           <w:sz w:val="24"/>
           <w:szCs w:val="24"/>
         </w:rPr>
@@ -2765,7 +2728,7 @@
       <w:proofErr w:type="spellEnd"/>
       <w:r>
         <w:rPr>
-          <w:rFonts w:eastAsia="Times New Roman" w:cstheme="minorHAnsi"/>
+          <w:rFonts w:asciiTheme="majorBidi" w:eastAsia="Times New Roman" w:hAnsiTheme="majorBidi" w:cstheme="majorBidi"/>
           <w:sz w:val="24"/>
           <w:szCs w:val="24"/>
         </w:rPr>
@@ -2779,15 +2742,16 @@
           <w:ilvl w:val="0"/>
           <w:numId w:val="4"/>
         </w:numPr>
-        <w:rPr>
-          <w:rFonts w:eastAsia="Times New Roman" w:cstheme="minorHAnsi"/>
-          <w:sz w:val="24"/>
-          <w:szCs w:val="24"/>
-        </w:rPr>
-      </w:pPr>
-      <w:r>
-        <w:rPr>
-          <w:rFonts w:eastAsia="Times New Roman" w:cstheme="minorHAnsi"/>
+        <w:jc w:val="both"/>
+        <w:rPr>
+          <w:rFonts w:asciiTheme="majorBidi" w:eastAsia="Times New Roman" w:hAnsiTheme="majorBidi" w:cstheme="majorBidi"/>
+          <w:sz w:val="24"/>
+          <w:szCs w:val="24"/>
+        </w:rPr>
+      </w:pPr>
+      <w:r>
+        <w:rPr>
+          <w:rFonts w:asciiTheme="majorBidi" w:eastAsia="Times New Roman" w:hAnsiTheme="majorBidi" w:cstheme="majorBidi"/>
           <w:sz w:val="24"/>
           <w:szCs w:val="24"/>
         </w:rPr>
@@ -2796,7 +2760,7 @@
       <w:proofErr w:type="spellStart"/>
       <w:r>
         <w:rPr>
-          <w:rFonts w:eastAsia="Times New Roman" w:cstheme="minorHAnsi"/>
+          <w:rFonts w:asciiTheme="majorBidi" w:eastAsia="Times New Roman" w:hAnsiTheme="majorBidi" w:cstheme="majorBidi"/>
           <w:sz w:val="24"/>
           <w:szCs w:val="24"/>
         </w:rPr>
@@ -2805,7 +2769,7 @@
       <w:proofErr w:type="spellEnd"/>
       <w:r>
         <w:rPr>
-          <w:rFonts w:eastAsia="Times New Roman" w:cstheme="minorHAnsi"/>
+          <w:rFonts w:asciiTheme="majorBidi" w:eastAsia="Times New Roman" w:hAnsiTheme="majorBidi" w:cstheme="majorBidi"/>
           <w:sz w:val="24"/>
           <w:szCs w:val="24"/>
         </w:rPr>
@@ -2814,8 +2778,9 @@
     </w:p>
     <w:p>
       <w:pPr>
-        <w:rPr>
-          <w:rFonts w:eastAsia="Times New Roman" w:cstheme="minorHAnsi"/>
+        <w:jc w:val="both"/>
+        <w:rPr>
+          <w:rFonts w:asciiTheme="majorBidi" w:eastAsia="Times New Roman" w:hAnsiTheme="majorBidi" w:cstheme="majorBidi"/>
           <w:sz w:val="24"/>
           <w:szCs w:val="24"/>
         </w:rPr>
@@ -2828,38 +2793,26 @@
           <w:ilvl w:val="0"/>
           <w:numId w:val="4"/>
         </w:numPr>
-        <w:rPr>
-          <w:rFonts w:eastAsia="Times New Roman" w:cstheme="minorHAnsi"/>
-          <w:sz w:val="24"/>
-          <w:szCs w:val="24"/>
-        </w:rPr>
-      </w:pPr>
-      <w:bookmarkStart w:id="0" w:name="_GoBack"/>
-      <w:bookmarkEnd w:id="0"/>
-      <w:r>
-        <w:rPr>
-          <w:rFonts w:eastAsia="Times New Roman" w:cstheme="minorHAnsi"/>
+        <w:jc w:val="both"/>
+        <w:rPr>
+          <w:rFonts w:asciiTheme="majorBidi" w:eastAsia="Times New Roman" w:hAnsiTheme="majorBidi" w:cstheme="majorBidi"/>
+          <w:sz w:val="24"/>
+          <w:szCs w:val="24"/>
+        </w:rPr>
+      </w:pPr>
+      <w:r>
+        <w:rPr>
+          <w:rFonts w:asciiTheme="majorBidi" w:eastAsia="Times New Roman" w:hAnsiTheme="majorBidi" w:cstheme="majorBidi"/>
           <w:b/>
           <w:bCs/>
           <w:sz w:val="24"/>
           <w:szCs w:val="24"/>
         </w:rPr>
-        <w:lastRenderedPageBreak/>
-        <w:t>Step 2 (C</w:t>
-      </w:r>
-      <w:r>
-        <w:rPr>
-          <w:rFonts w:eastAsia="Times New Roman" w:cstheme="minorHAnsi"/>
-          <w:b/>
-          <w:bCs/>
-          <w:sz w:val="24"/>
-          <w:szCs w:val="24"/>
-        </w:rPr>
-        <w:t>alculation of fitness function of every rider):</w:t>
-      </w:r>
-      <w:r>
-        <w:rPr>
-          <w:rFonts w:eastAsia="Times New Roman" w:cstheme="minorHAnsi"/>
+        <w:t>Step2: Calculating the fitness value for each rider:</w:t>
+      </w:r>
+      <w:r>
+        <w:rPr>
+          <w:rFonts w:asciiTheme="majorBidi" w:eastAsia="Times New Roman" w:hAnsiTheme="majorBidi" w:cstheme="majorBidi"/>
           <w:sz w:val="24"/>
           <w:szCs w:val="24"/>
         </w:rPr>
@@ -2873,366 +2826,137 @@
           <w:ilvl w:val="0"/>
           <w:numId w:val="4"/>
         </w:numPr>
-        <w:rPr>
-          <w:rFonts w:eastAsia="Times New Roman" w:cstheme="minorHAnsi"/>
-          <w:sz w:val="24"/>
-          <w:szCs w:val="24"/>
-        </w:rPr>
-      </w:pPr>
-      <w:r>
-        <w:rPr>
-          <w:rFonts w:eastAsia="Times New Roman" w:cstheme="minorHAnsi"/>
-          <w:sz w:val="24"/>
-          <w:szCs w:val="24"/>
-        </w:rPr>
-        <w:t xml:space="preserve">In this step, we will use the array of riders got in step1 and </w:t>
-      </w:r>
-      <w:r>
-        <w:rPr>
-          <w:rFonts w:eastAsia="Times New Roman" w:cstheme="minorHAnsi"/>
-          <w:b/>
-          <w:bCs/>
-          <w:sz w:val="24"/>
-          <w:szCs w:val="24"/>
-        </w:rPr>
-        <w:t>for each rider</w:t>
-      </w:r>
-      <w:r>
-        <w:rPr>
-          <w:rFonts w:eastAsia="Times New Roman" w:cstheme="minorHAnsi"/>
-          <w:sz w:val="24"/>
-          <w:szCs w:val="24"/>
-        </w:rPr>
-        <w:t xml:space="preserve"> we will do the following:</w:t>
-      </w:r>
-    </w:p>
-    <w:p>
-      <w:pPr>
-        <w:pStyle w:val="ListParagraph"/>
-        <w:numPr>
-          <w:ilvl w:val="1"/>
-          <w:numId w:val="4"/>
-        </w:numPr>
-        <w:rPr>
-          <w:rFonts w:eastAsia="Times New Roman" w:cstheme="minorHAnsi"/>
-          <w:sz w:val="24"/>
-          <w:szCs w:val="24"/>
-        </w:rPr>
-      </w:pPr>
-      <w:r>
-        <w:rPr>
-          <w:rFonts w:eastAsia="Times New Roman" w:cstheme="minorHAnsi"/>
-          <w:sz w:val="24"/>
-          <w:szCs w:val="24"/>
-        </w:rPr>
-        <w:t xml:space="preserve">All the possible networks of routes will be created that a rider can opt for at a particular time. For this purpose, we might use </w:t>
-      </w:r>
-      <w:proofErr w:type="spellStart"/>
-      <w:r>
-        <w:rPr>
-          <w:rFonts w:eastAsia="Times New Roman" w:cstheme="minorHAnsi"/>
-          <w:sz w:val="24"/>
-          <w:szCs w:val="24"/>
-        </w:rPr>
-        <w:t>voronoi</w:t>
-      </w:r>
-      <w:proofErr w:type="spellEnd"/>
-      <w:r>
-        <w:rPr>
-          <w:rFonts w:eastAsia="Times New Roman" w:cstheme="minorHAnsi"/>
-          <w:sz w:val="24"/>
-          <w:szCs w:val="24"/>
-        </w:rPr>
-        <w:t xml:space="preserve"> diagram.</w:t>
-      </w:r>
-    </w:p>
-    <w:p>
-      <w:pPr>
-        <w:keepNext/>
-        <w:ind w:left="1080"/>
-        <w:jc w:val="center"/>
-      </w:pPr>
-      <w:r>
-        <w:rPr>
-          <w:noProof/>
-        </w:rPr>
-        <w:drawing>
-          <wp:inline distT="0" distB="0" distL="0" distR="0" wp14:anchorId="10080BB5" wp14:editId="02EF320E">
-            <wp:extent cx="1228725" cy="1219200"/>
-            <wp:effectExtent l="19050" t="19050" r="28575" b="19050"/>
-            <wp:docPr id="1" name="Picture 1"/>
-            <wp:cNvGraphicFramePr>
-              <a:graphicFrameLocks xmlns:a="http://schemas.openxmlformats.org/drawingml/2006/main" noChangeAspect="1"/>
-            </wp:cNvGraphicFramePr>
-            <a:graphic xmlns:a="http://schemas.openxmlformats.org/drawingml/2006/main">
-              <a:graphicData uri="http://schemas.openxmlformats.org/drawingml/2006/picture">
-                <pic:pic xmlns:pic="http://schemas.openxmlformats.org/drawingml/2006/picture">
-                  <pic:nvPicPr>
-                    <pic:cNvPr id="1" name=""/>
-                    <pic:cNvPicPr/>
-                  </pic:nvPicPr>
-                  <pic:blipFill rotWithShape="1">
-                    <a:blip r:embed="rId5"/>
-                    <a:srcRect l="67948" t="3421" r="11379" b="60091"/>
-                    <a:stretch/>
-                  </pic:blipFill>
-                  <pic:spPr bwMode="auto">
-                    <a:xfrm>
-                      <a:off x="0" y="0"/>
-                      <a:ext cx="1228725" cy="1219200"/>
-                    </a:xfrm>
-                    <a:prstGeom prst="rect">
-                      <a:avLst/>
-                    </a:prstGeom>
-                    <a:ln>
-                      <a:solidFill>
-                        <a:schemeClr val="tx1"/>
-                      </a:solidFill>
-                    </a:ln>
-                    <a:extLst>
-                      <a:ext uri="{53640926-AAD7-44D8-BBD7-CCE9431645EC}">
-                        <a14:shadowObscured xmlns:a14="http://schemas.microsoft.com/office/drawing/2010/main"/>
-                      </a:ext>
-                    </a:extLst>
-                  </pic:spPr>
-                </pic:pic>
-              </a:graphicData>
-            </a:graphic>
-          </wp:inline>
-        </w:drawing>
-      </w:r>
-    </w:p>
-    <w:p>
-      <w:pPr>
-        <w:pStyle w:val="Caption"/>
-        <w:jc w:val="center"/>
-        <w:rPr>
-          <w:rFonts w:eastAsia="Times New Roman" w:cstheme="minorHAnsi"/>
-          <w:sz w:val="24"/>
-          <w:szCs w:val="24"/>
-        </w:rPr>
-      </w:pPr>
-      <w:r>
-        <w:t xml:space="preserve">Figure </w:t>
-      </w:r>
-      <w:r>
-        <w:fldChar w:fldCharType="begin"/>
-      </w:r>
-      <w:r>
-        <w:instrText xml:space="preserve"> SEQ Figure \* ARABIC </w:instrText>
-      </w:r>
-      <w:r>
-        <w:fldChar w:fldCharType="separate"/>
-      </w:r>
-      <w:r>
-        <w:rPr>
-          <w:noProof/>
-        </w:rPr>
-        <w:t>1</w:t>
-      </w:r>
-      <w:r>
-        <w:fldChar w:fldCharType="end"/>
-      </w:r>
-      <w:r>
-        <w:t xml:space="preserve">: A simple </w:t>
-      </w:r>
-      <w:proofErr w:type="spellStart"/>
-      <w:r>
-        <w:t>Voronoi</w:t>
-      </w:r>
-      <w:proofErr w:type="spellEnd"/>
-      <w:r>
-        <w:t xml:space="preserve"> Diagram showing the network of possible routes.</w:t>
-      </w:r>
-    </w:p>
-    <w:p>
-      <w:pPr>
-        <w:pStyle w:val="ListParagraph"/>
-        <w:numPr>
-          <w:ilvl w:val="1"/>
-          <w:numId w:val="4"/>
-        </w:numPr>
-        <w:rPr>
-          <w:rFonts w:eastAsia="Times New Roman" w:cstheme="minorHAnsi"/>
-          <w:sz w:val="24"/>
-          <w:szCs w:val="24"/>
-        </w:rPr>
-      </w:pPr>
-      <w:r>
-        <w:rPr>
-          <w:rFonts w:eastAsia="Times New Roman" w:cstheme="minorHAnsi"/>
-          <w:sz w:val="24"/>
-          <w:szCs w:val="24"/>
-        </w:rPr>
-        <w:t>After finding all the possible routes, a local search will be performed to find the best possible network that would get the job done in the least time. This part would require the parameters about the rider such as the orders it already has and the order for which we are finding the best rider, the delivery location</w:t>
-      </w:r>
-      <w:r>
-        <w:rPr>
-          <w:rFonts w:eastAsia="Times New Roman" w:cstheme="minorHAnsi"/>
-          <w:sz w:val="24"/>
-          <w:szCs w:val="24"/>
-        </w:rPr>
-        <w:t>s where the rider has to make the deliveries and other route related data such as the path length etc. For finding the best route for a rider we have decided to use A* algorithm to find the shortest path among all the possible paths.</w:t>
-      </w:r>
-    </w:p>
-    <w:p>
-      <w:pPr>
-        <w:pStyle w:val="ListParagraph"/>
-        <w:numPr>
-          <w:ilvl w:val="1"/>
-          <w:numId w:val="4"/>
-        </w:numPr>
-        <w:rPr>
-          <w:rFonts w:eastAsia="Times New Roman" w:cstheme="minorHAnsi"/>
-          <w:sz w:val="24"/>
-          <w:szCs w:val="24"/>
-        </w:rPr>
-      </w:pPr>
-      <w:r>
-        <w:rPr>
-          <w:rFonts w:eastAsia="Times New Roman" w:cstheme="minorHAnsi"/>
-          <w:sz w:val="24"/>
-          <w:szCs w:val="24"/>
-        </w:rPr>
-        <w:t xml:space="preserve">In the next step, we have to calculate the fitness value of every rider using the route time got from the above step. We will also use the </w:t>
-      </w:r>
-      <w:proofErr w:type="spellStart"/>
-      <w:r>
-        <w:rPr>
-          <w:rFonts w:eastAsia="Times New Roman" w:cstheme="minorHAnsi"/>
-          <w:sz w:val="24"/>
-          <w:szCs w:val="24"/>
-        </w:rPr>
-        <w:t>order_</w:t>
-      </w:r>
-      <w:proofErr w:type="gramStart"/>
-      <w:r>
-        <w:rPr>
-          <w:rFonts w:eastAsia="Times New Roman" w:cstheme="minorHAnsi"/>
-          <w:sz w:val="24"/>
-          <w:szCs w:val="24"/>
-        </w:rPr>
-        <w:t>count</w:t>
-      </w:r>
-      <w:proofErr w:type="spellEnd"/>
-      <w:r>
-        <w:rPr>
-          <w:rFonts w:eastAsia="Times New Roman" w:cstheme="minorHAnsi"/>
-          <w:sz w:val="24"/>
-          <w:szCs w:val="24"/>
-        </w:rPr>
-        <w:t>(</w:t>
-      </w:r>
-      <w:proofErr w:type="gramEnd"/>
-      <w:r>
-        <w:rPr>
-          <w:rFonts w:eastAsia="Times New Roman" w:cstheme="minorHAnsi"/>
-          <w:sz w:val="24"/>
-          <w:szCs w:val="24"/>
-        </w:rPr>
-        <w:t>number of orders a rider has) and the rank (rating) of the rider to calculate its fitness value.</w:t>
-      </w:r>
-    </w:p>
-    <w:p>
-      <w:pPr>
-        <w:pStyle w:val="ListParagraph"/>
-        <w:numPr>
-          <w:ilvl w:val="1"/>
-          <w:numId w:val="4"/>
-        </w:numPr>
-        <w:rPr>
-          <w:rFonts w:eastAsia="Times New Roman" w:cstheme="minorHAnsi"/>
-          <w:sz w:val="24"/>
-          <w:szCs w:val="24"/>
-        </w:rPr>
-      </w:pPr>
-      <w:r>
-        <w:rPr>
-          <w:rFonts w:eastAsia="Times New Roman" w:cstheme="minorHAnsi"/>
-          <w:sz w:val="24"/>
-          <w:szCs w:val="24"/>
-        </w:rPr>
-        <w:t xml:space="preserve">We will form a </w:t>
-      </w:r>
-      <w:proofErr w:type="spellStart"/>
-      <w:r>
-        <w:rPr>
-          <w:rFonts w:eastAsia="Times New Roman" w:cstheme="minorHAnsi"/>
-          <w:sz w:val="24"/>
-          <w:szCs w:val="24"/>
-        </w:rPr>
-        <w:t>scalarization</w:t>
-      </w:r>
-      <w:proofErr w:type="spellEnd"/>
-      <w:r>
-        <w:rPr>
-          <w:rFonts w:eastAsia="Times New Roman" w:cstheme="minorHAnsi"/>
-          <w:sz w:val="24"/>
-          <w:szCs w:val="24"/>
-        </w:rPr>
-        <w:t xml:space="preserve"> function to calculate the fitness value.</w:t>
-      </w:r>
-    </w:p>
-    <w:p>
-      <w:pPr>
-        <w:pStyle w:val="ListParagraph"/>
-        <w:numPr>
-          <w:ilvl w:val="1"/>
-          <w:numId w:val="4"/>
-        </w:numPr>
-        <w:rPr>
-          <w:rFonts w:eastAsia="Times New Roman" w:cstheme="minorHAnsi"/>
-          <w:sz w:val="24"/>
-          <w:szCs w:val="24"/>
-        </w:rPr>
-      </w:pPr>
-      <w:proofErr w:type="spellStart"/>
-      <w:r>
-        <w:rPr>
-          <w:rFonts w:eastAsia="Times New Roman" w:cstheme="minorHAnsi"/>
-          <w:sz w:val="24"/>
-          <w:szCs w:val="24"/>
-        </w:rPr>
-        <w:t>Order_count</w:t>
-      </w:r>
-      <w:proofErr w:type="spellEnd"/>
-      <w:r>
-        <w:rPr>
-          <w:rFonts w:eastAsia="Times New Roman" w:cstheme="minorHAnsi"/>
-          <w:sz w:val="24"/>
-          <w:szCs w:val="24"/>
-        </w:rPr>
-        <w:t xml:space="preserve"> and the performance (rating) of the rider will be used as the tie breaker rule in case if two or more riders </w:t>
-      </w:r>
-      <w:r>
-        <w:rPr>
-          <w:rFonts w:eastAsia="Times New Roman" w:cstheme="minorHAnsi"/>
-          <w:sz w:val="24"/>
-          <w:szCs w:val="24"/>
-        </w:rPr>
-        <w:t>come equal after calculating the fitness value.</w:t>
-      </w:r>
-    </w:p>
-    <w:p>
-      <w:pPr>
-        <w:pStyle w:val="ListParagraph"/>
-        <w:numPr>
-          <w:ilvl w:val="1"/>
-          <w:numId w:val="4"/>
-        </w:numPr>
-        <w:rPr>
-          <w:rFonts w:eastAsia="Times New Roman" w:cstheme="minorHAnsi"/>
-          <w:sz w:val="24"/>
-          <w:szCs w:val="24"/>
-        </w:rPr>
-      </w:pPr>
-      <w:r>
-        <w:rPr>
-          <w:rFonts w:eastAsia="Times New Roman" w:cstheme="minorHAnsi"/>
-          <w:sz w:val="24"/>
-          <w:szCs w:val="24"/>
-        </w:rPr>
-        <w:t>Still, if two riders come equal, we will choose a random rider.</w:t>
+        <w:jc w:val="both"/>
+        <w:rPr>
+          <w:rFonts w:asciiTheme="majorBidi" w:eastAsia="Times New Roman" w:hAnsiTheme="majorBidi" w:cstheme="majorBidi"/>
+          <w:sz w:val="24"/>
+          <w:szCs w:val="24"/>
+        </w:rPr>
+      </w:pPr>
+      <w:r>
+        <w:rPr>
+          <w:rFonts w:asciiTheme="majorBidi" w:eastAsia="Times New Roman" w:hAnsiTheme="majorBidi" w:cstheme="majorBidi"/>
+          <w:sz w:val="24"/>
+          <w:szCs w:val="24"/>
+        </w:rPr>
+        <w:lastRenderedPageBreak/>
+        <w:t>When an order</w:t>
+      </w:r>
+      <w:r>
+        <w:rPr>
+          <w:rFonts w:asciiTheme="majorBidi" w:eastAsia="Times New Roman" w:hAnsiTheme="majorBidi" w:cstheme="majorBidi"/>
+          <w:sz w:val="24"/>
+          <w:szCs w:val="24"/>
+        </w:rPr>
+        <w:t xml:space="preserve"> </w:t>
+      </w:r>
+      <m:oMath>
+        <m:sSub>
+          <m:sSubPr>
+            <m:ctrlPr>
+              <w:rPr>
+                <w:rFonts w:ascii="Cambria Math" w:eastAsia="Times New Roman" w:hAnsi="Cambria Math" w:cstheme="majorBidi"/>
+                <w:b/>
+                <w:bCs/>
+                <w:i/>
+                <w:sz w:val="24"/>
+                <w:szCs w:val="24"/>
+              </w:rPr>
+            </m:ctrlPr>
+          </m:sSubPr>
+          <m:e>
+            <m:r>
+              <m:rPr>
+                <m:sty m:val="bi"/>
+              </m:rPr>
+              <w:rPr>
+                <w:rFonts w:ascii="Cambria Math" w:eastAsia="Times New Roman" w:hAnsi="Cambria Math" w:cstheme="majorBidi"/>
+                <w:sz w:val="24"/>
+                <w:szCs w:val="24"/>
+              </w:rPr>
+              <m:t>O</m:t>
+            </m:r>
+          </m:e>
+          <m:sub>
+            <m:r>
+              <m:rPr>
+                <m:sty m:val="bi"/>
+              </m:rPr>
+              <w:rPr>
+                <w:rFonts w:ascii="Cambria Math" w:eastAsia="Times New Roman" w:hAnsi="Cambria Math" w:cstheme="majorBidi"/>
+                <w:sz w:val="24"/>
+                <w:szCs w:val="24"/>
+              </w:rPr>
+              <m:t>n</m:t>
+            </m:r>
+          </m:sub>
+        </m:sSub>
+      </m:oMath>
+      <w:r>
+        <w:rPr>
+          <w:rFonts w:asciiTheme="majorBidi" w:eastAsia="Times New Roman" w:hAnsiTheme="majorBidi" w:cstheme="majorBidi"/>
+          <w:sz w:val="24"/>
+          <w:szCs w:val="24"/>
+        </w:rPr>
+        <w:t xml:space="preserve"> arrives for a restaurant (Pickup Location</w:t>
+      </w:r>
+      <w:r>
+        <w:rPr>
+          <w:rFonts w:asciiTheme="majorBidi" w:eastAsia="Times New Roman" w:hAnsiTheme="majorBidi" w:cstheme="majorBidi"/>
+          <w:sz w:val="24"/>
+          <w:szCs w:val="24"/>
+        </w:rPr>
+        <w:t>)</w:t>
+      </w:r>
+      <m:oMath>
+        <m:sSub>
+          <m:sSubPr>
+            <m:ctrlPr>
+              <w:rPr>
+                <w:rFonts w:ascii="Cambria Math" w:eastAsia="Times New Roman" w:hAnsi="Cambria Math" w:cstheme="majorBidi"/>
+                <w:b/>
+                <w:bCs/>
+                <w:i/>
+                <w:sz w:val="24"/>
+                <w:szCs w:val="24"/>
+              </w:rPr>
+            </m:ctrlPr>
+          </m:sSubPr>
+          <m:e>
+            <m:r>
+              <m:rPr>
+                <m:sty m:val="bi"/>
+              </m:rPr>
+              <w:rPr>
+                <w:rFonts w:ascii="Cambria Math" w:eastAsia="Times New Roman" w:hAnsi="Cambria Math" w:cstheme="majorBidi"/>
+                <w:sz w:val="24"/>
+                <w:szCs w:val="24"/>
+              </w:rPr>
+              <m:t>P</m:t>
+            </m:r>
+          </m:e>
+          <m:sub>
+            <m:r>
+              <m:rPr>
+                <m:sty m:val="bi"/>
+              </m:rPr>
+              <w:rPr>
+                <w:rFonts w:ascii="Cambria Math" w:eastAsia="Times New Roman" w:hAnsi="Cambria Math" w:cstheme="majorBidi"/>
+                <w:sz w:val="24"/>
+                <w:szCs w:val="24"/>
+              </w:rPr>
+              <m:t>M</m:t>
+            </m:r>
+          </m:sub>
+        </m:sSub>
+      </m:oMath>
+      <w:r>
+        <w:rPr>
+          <w:rFonts w:asciiTheme="majorBidi" w:eastAsia="Times New Roman" w:hAnsiTheme="majorBidi" w:cstheme="majorBidi"/>
+          <w:sz w:val="24"/>
+          <w:szCs w:val="24"/>
+        </w:rPr>
+        <w:t>, then after the niching step, the hub will calculate the total time take by each rider got in the niching step, to complete all its jobs in the shortest possible time.</w:t>
       </w:r>
     </w:p>
     <w:p>
@@ -3242,29 +2966,120 @@
           <w:ilvl w:val="0"/>
           <w:numId w:val="4"/>
         </w:numPr>
-        <w:rPr>
-          <w:rFonts w:eastAsia="Times New Roman" w:cstheme="minorHAnsi"/>
-          <w:sz w:val="24"/>
-          <w:szCs w:val="24"/>
-        </w:rPr>
-      </w:pPr>
-      <w:r>
-        <w:rPr>
-          <w:rFonts w:eastAsia="Times New Roman" w:cstheme="minorHAnsi"/>
-          <w:b/>
-          <w:bCs/>
-          <w:sz w:val="24"/>
-          <w:szCs w:val="24"/>
-        </w:rPr>
-        <w:t>Step 3 &amp; 4 (Rider Selection):</w:t>
-      </w:r>
-      <w:r>
-        <w:rPr>
-          <w:rFonts w:eastAsia="Times New Roman" w:cstheme="minorHAnsi"/>
-          <w:sz w:val="24"/>
-          <w:szCs w:val="24"/>
-        </w:rPr>
-        <w:t xml:space="preserve"> After getting the fitness value we will rank the riders according to their fitness values.</w:t>
+        <w:jc w:val="both"/>
+        <w:rPr>
+          <w:rFonts w:asciiTheme="majorBidi" w:eastAsia="Times New Roman" w:hAnsiTheme="majorBidi" w:cstheme="majorBidi"/>
+          <w:sz w:val="24"/>
+          <w:szCs w:val="24"/>
+        </w:rPr>
+      </w:pPr>
+      <w:r>
+        <w:rPr>
+          <w:rFonts w:asciiTheme="majorBidi" w:eastAsia="Times New Roman" w:hAnsiTheme="majorBidi" w:cstheme="majorBidi"/>
+          <w:sz w:val="24"/>
+          <w:szCs w:val="24"/>
+        </w:rPr>
+        <w:t>For the above step the above process will</w:t>
+      </w:r>
+      <w:r>
+        <w:rPr>
+          <w:rFonts w:asciiTheme="majorBidi" w:eastAsia="Times New Roman" w:hAnsiTheme="majorBidi" w:cstheme="majorBidi"/>
+          <w:sz w:val="24"/>
+          <w:szCs w:val="24"/>
+        </w:rPr>
+        <w:t xml:space="preserve"> calculate the total route time, afte</w:t>
+      </w:r>
+      <w:r>
+        <w:rPr>
+          <w:rFonts w:asciiTheme="majorBidi" w:eastAsia="Times New Roman" w:hAnsiTheme="majorBidi" w:cstheme="majorBidi"/>
+          <w:sz w:val="24"/>
+          <w:szCs w:val="24"/>
+        </w:rPr>
+        <w:t xml:space="preserve">r the assignment of the current </w:t>
+      </w:r>
+      <w:r>
+        <w:rPr>
+          <w:rFonts w:asciiTheme="majorBidi" w:eastAsia="Times New Roman" w:hAnsiTheme="majorBidi" w:cstheme="majorBidi"/>
+          <w:sz w:val="24"/>
+          <w:szCs w:val="24"/>
+        </w:rPr>
+        <w:t>Order</w:t>
+      </w:r>
+      <m:oMath>
+        <m:r>
+          <w:rPr>
+            <w:rFonts w:ascii="Cambria Math" w:eastAsia="Times New Roman" w:hAnsi="Cambria Math" w:cstheme="majorBidi"/>
+            <w:sz w:val="24"/>
+            <w:szCs w:val="24"/>
+          </w:rPr>
+          <m:t xml:space="preserve"> </m:t>
+        </m:r>
+        <m:sSub>
+          <m:sSubPr>
+            <m:ctrlPr>
+              <w:rPr>
+                <w:rFonts w:ascii="Cambria Math" w:eastAsia="Times New Roman" w:hAnsi="Cambria Math" w:cstheme="majorBidi"/>
+                <w:b/>
+                <w:bCs/>
+                <w:i/>
+                <w:sz w:val="24"/>
+                <w:szCs w:val="24"/>
+              </w:rPr>
+            </m:ctrlPr>
+          </m:sSubPr>
+          <m:e>
+            <m:r>
+              <m:rPr>
+                <m:sty m:val="bi"/>
+              </m:rPr>
+              <w:rPr>
+                <w:rFonts w:ascii="Cambria Math" w:eastAsia="Times New Roman" w:hAnsi="Cambria Math" w:cstheme="majorBidi"/>
+                <w:sz w:val="24"/>
+                <w:szCs w:val="24"/>
+              </w:rPr>
+              <m:t>O</m:t>
+            </m:r>
+          </m:e>
+          <m:sub>
+            <m:r>
+              <m:rPr>
+                <m:sty m:val="bi"/>
+              </m:rPr>
+              <w:rPr>
+                <w:rFonts w:ascii="Cambria Math" w:eastAsia="Times New Roman" w:hAnsi="Cambria Math" w:cstheme="majorBidi"/>
+                <w:sz w:val="24"/>
+                <w:szCs w:val="24"/>
+              </w:rPr>
+              <m:t>n</m:t>
+            </m:r>
+          </m:sub>
+        </m:sSub>
+      </m:oMath>
+      <w:r>
+        <w:rPr>
+          <w:rFonts w:asciiTheme="majorBidi" w:eastAsia="Times New Roman" w:hAnsiTheme="majorBidi" w:cstheme="majorBidi"/>
+          <w:sz w:val="24"/>
+          <w:szCs w:val="24"/>
+        </w:rPr>
+        <w:t xml:space="preserve">. The algorithm will do this for every rider (Global Search) and every possible network of routes for a </w:t>
+      </w:r>
+      <w:bookmarkStart w:id="0" w:name="_GoBack"/>
+      <w:bookmarkEnd w:id="0"/>
+      <w:r>
+        <w:rPr>
+          <w:rFonts w:asciiTheme="majorBidi" w:eastAsia="Times New Roman" w:hAnsiTheme="majorBidi" w:cstheme="majorBidi"/>
+          <w:sz w:val="24"/>
+          <w:szCs w:val="24"/>
+        </w:rPr>
+        <w:t>rider (</w:t>
+      </w:r>
+      <w:r>
+        <w:rPr>
+          <w:rFonts w:asciiTheme="majorBidi" w:eastAsia="Times New Roman" w:hAnsiTheme="majorBidi" w:cstheme="majorBidi"/>
+          <w:sz w:val="24"/>
+          <w:szCs w:val="24"/>
+        </w:rPr>
+        <w:t>Local Search).</w:t>
       </w:r>
     </w:p>
     <w:p>
@@ -3274,41 +3089,453 @@
           <w:ilvl w:val="0"/>
           <w:numId w:val="4"/>
         </w:numPr>
-        <w:rPr>
-          <w:rFonts w:eastAsia="Times New Roman" w:cstheme="minorHAnsi"/>
-          <w:sz w:val="24"/>
-          <w:szCs w:val="24"/>
-        </w:rPr>
-      </w:pPr>
-      <w:r>
-        <w:rPr>
-          <w:rFonts w:eastAsia="Times New Roman" w:cstheme="minorHAnsi"/>
-          <w:sz w:val="24"/>
-          <w:szCs w:val="24"/>
-        </w:rPr>
-        <w:t xml:space="preserve">After the ranking step, the top most rider will be selected and suggested as the </w:t>
-      </w:r>
-      <w:r>
-        <w:rPr>
-          <w:rFonts w:eastAsia="Times New Roman" w:cstheme="minorHAnsi"/>
+        <w:jc w:val="both"/>
+        <w:rPr>
+          <w:rFonts w:asciiTheme="majorBidi" w:eastAsia="Times New Roman" w:hAnsiTheme="majorBidi" w:cstheme="majorBidi"/>
+          <w:sz w:val="24"/>
+          <w:szCs w:val="24"/>
+        </w:rPr>
+      </w:pPr>
+      <w:r>
+        <w:rPr>
+          <w:rFonts w:asciiTheme="majorBidi" w:eastAsia="Times New Roman" w:hAnsiTheme="majorBidi" w:cstheme="majorBidi"/>
+          <w:sz w:val="24"/>
+          <w:szCs w:val="24"/>
+        </w:rPr>
+        <w:t>For the above step we can also use Greedy algorithm which tends to find the globally optimum solution while looking for the best solutions locally at each step.</w:t>
+      </w:r>
+    </w:p>
+    <w:p>
+      <w:pPr>
+        <w:pStyle w:val="ListParagraph"/>
+        <w:numPr>
+          <w:ilvl w:val="0"/>
+          <w:numId w:val="4"/>
+        </w:numPr>
+        <w:jc w:val="both"/>
+        <w:rPr>
+          <w:rFonts w:asciiTheme="majorBidi" w:eastAsia="Times New Roman" w:hAnsiTheme="majorBidi" w:cstheme="majorBidi"/>
+          <w:sz w:val="24"/>
+          <w:szCs w:val="24"/>
+        </w:rPr>
+      </w:pPr>
+      <w:r>
+        <w:rPr>
+          <w:rFonts w:asciiTheme="majorBidi" w:eastAsia="Times New Roman" w:hAnsiTheme="majorBidi" w:cstheme="majorBidi"/>
+          <w:sz w:val="24"/>
+          <w:szCs w:val="24"/>
+        </w:rPr>
+        <w:t xml:space="preserve">After the calculation of total route time for every rider, the riders will share their information with each other rider. For the purpose of sharing the information we can use PSO (Particle Swarm Optimization). </w:t>
+      </w:r>
+    </w:p>
+    <w:p>
+      <w:pPr>
+        <w:pStyle w:val="ListParagraph"/>
+        <w:numPr>
+          <w:ilvl w:val="0"/>
+          <w:numId w:val="4"/>
+        </w:numPr>
+        <w:jc w:val="both"/>
+        <w:rPr>
+          <w:rFonts w:asciiTheme="majorBidi" w:eastAsia="Times New Roman" w:hAnsiTheme="majorBidi" w:cstheme="majorBidi"/>
+          <w:sz w:val="24"/>
+          <w:szCs w:val="24"/>
+        </w:rPr>
+      </w:pPr>
+      <w:r>
+        <w:rPr>
+          <w:rFonts w:asciiTheme="majorBidi" w:eastAsia="Times New Roman" w:hAnsiTheme="majorBidi" w:cstheme="majorBidi"/>
+          <w:sz w:val="24"/>
+          <w:szCs w:val="24"/>
+        </w:rPr>
+        <w:t xml:space="preserve">The above process of analyzing the each rider for every incoming order is </w:t>
+      </w:r>
+      <w:r>
+        <w:rPr>
+          <w:rFonts w:asciiTheme="majorBidi" w:eastAsiaTheme="minorEastAsia" w:hAnsiTheme="majorBidi" w:cstheme="majorBidi"/>
+          <w:sz w:val="24"/>
+          <w:szCs w:val="24"/>
+        </w:rPr>
+        <w:t>dynamic i.e. if another order</w:t>
+      </w:r>
+      <m:oMath>
+        <m:r>
+          <m:rPr>
+            <m:sty m:val="bi"/>
+          </m:rPr>
+          <w:rPr>
+            <w:rFonts w:ascii="Cambria Math" w:eastAsiaTheme="minorEastAsia" w:hAnsi="Cambria Math" w:cstheme="majorBidi"/>
+            <w:sz w:val="24"/>
+            <w:szCs w:val="24"/>
+          </w:rPr>
+          <m:t xml:space="preserve"> </m:t>
+        </m:r>
+        <m:sSub>
+          <m:sSubPr>
+            <m:ctrlPr>
+              <w:rPr>
+                <w:rFonts w:ascii="Cambria Math" w:eastAsiaTheme="minorEastAsia" w:hAnsi="Cambria Math" w:cstheme="majorBidi"/>
+                <w:b/>
+                <w:bCs/>
+                <w:i/>
+                <w:sz w:val="24"/>
+                <w:szCs w:val="24"/>
+              </w:rPr>
+            </m:ctrlPr>
+          </m:sSubPr>
+          <m:e>
+            <m:r>
+              <m:rPr>
+                <m:sty m:val="bi"/>
+              </m:rPr>
+              <w:rPr>
+                <w:rFonts w:ascii="Cambria Math" w:eastAsiaTheme="minorEastAsia" w:hAnsi="Cambria Math" w:cstheme="majorBidi"/>
+                <w:sz w:val="24"/>
+                <w:szCs w:val="24"/>
+              </w:rPr>
+              <m:t>O</m:t>
+            </m:r>
+          </m:e>
+          <m:sub>
+            <m:r>
+              <m:rPr>
+                <m:sty m:val="bi"/>
+              </m:rPr>
+              <w:rPr>
+                <w:rFonts w:ascii="Cambria Math" w:eastAsiaTheme="minorEastAsia" w:hAnsi="Cambria Math" w:cstheme="majorBidi"/>
+                <w:sz w:val="24"/>
+                <w:szCs w:val="24"/>
+              </w:rPr>
+              <m:t>n+x</m:t>
+            </m:r>
+          </m:sub>
+        </m:sSub>
+      </m:oMath>
+      <w:r>
+        <w:rPr>
+          <w:rFonts w:asciiTheme="majorBidi" w:eastAsiaTheme="minorEastAsia" w:hAnsiTheme="majorBidi" w:cstheme="majorBidi"/>
+          <w:sz w:val="24"/>
+          <w:szCs w:val="24"/>
+        </w:rPr>
+        <w:t xml:space="preserve"> arrives for the same pickup location, while the earlier one(s) were being processed, the fitness value and the total time to complete the all the jobs, with respect to the new order will also be calculated for all the filtered riders</w:t>
+      </w:r>
+      <w:r>
+        <w:rPr>
+          <w:rFonts w:asciiTheme="majorBidi" w:eastAsia="Times New Roman" w:hAnsiTheme="majorBidi" w:cstheme="majorBidi"/>
+          <w:sz w:val="24"/>
+          <w:szCs w:val="24"/>
+        </w:rPr>
+        <w:t>.</w:t>
+      </w:r>
+    </w:p>
+    <w:p>
+      <w:pPr>
+        <w:pStyle w:val="ListParagraph"/>
+        <w:numPr>
+          <w:ilvl w:val="0"/>
+          <w:numId w:val="4"/>
+        </w:numPr>
+        <w:jc w:val="both"/>
+        <w:rPr>
+          <w:rFonts w:asciiTheme="majorBidi" w:eastAsia="Times New Roman" w:hAnsiTheme="majorBidi" w:cstheme="majorBidi"/>
+          <w:sz w:val="24"/>
+          <w:szCs w:val="24"/>
+        </w:rPr>
+      </w:pPr>
+      <w:r>
+        <w:rPr>
+          <w:rFonts w:asciiTheme="majorBidi" w:eastAsia="Times New Roman" w:hAnsiTheme="majorBidi" w:cstheme="majorBidi"/>
+          <w:sz w:val="24"/>
+          <w:szCs w:val="24"/>
+        </w:rPr>
+        <w:t xml:space="preserve">The process explained in the above step and be significantly improved if we are able to predict when and how many new orders are going to arrive for a particular pickup </w:t>
+      </w:r>
+      <w:r>
+        <w:rPr>
+          <w:rFonts w:asciiTheme="majorBidi" w:eastAsia="Times New Roman" w:hAnsiTheme="majorBidi" w:cstheme="majorBidi"/>
+          <w:sz w:val="24"/>
+          <w:szCs w:val="24"/>
+        </w:rPr>
+        <w:t>location</w:t>
+      </w:r>
+      <m:oMath>
+        <m:r>
+          <w:rPr>
+            <w:rFonts w:ascii="Cambria Math" w:eastAsia="Times New Roman" w:hAnsi="Cambria Math" w:cstheme="majorBidi"/>
+            <w:sz w:val="24"/>
+            <w:szCs w:val="24"/>
+          </w:rPr>
+          <m:t xml:space="preserve"> </m:t>
+        </m:r>
+        <m:sSub>
+          <m:sSubPr>
+            <m:ctrlPr>
+              <w:rPr>
+                <w:rFonts w:ascii="Cambria Math" w:eastAsia="Times New Roman" w:hAnsi="Cambria Math" w:cstheme="majorBidi"/>
+                <w:b/>
+                <w:bCs/>
+                <w:i/>
+                <w:sz w:val="24"/>
+                <w:szCs w:val="24"/>
+              </w:rPr>
+            </m:ctrlPr>
+          </m:sSubPr>
+          <m:e>
+            <m:r>
+              <m:rPr>
+                <m:sty m:val="bi"/>
+              </m:rPr>
+              <w:rPr>
+                <w:rFonts w:ascii="Cambria Math" w:eastAsia="Times New Roman" w:hAnsi="Cambria Math" w:cstheme="majorBidi"/>
+                <w:sz w:val="24"/>
+                <w:szCs w:val="24"/>
+              </w:rPr>
+              <m:t>P</m:t>
+            </m:r>
+          </m:e>
+          <m:sub>
+            <m:r>
+              <m:rPr>
+                <m:sty m:val="bi"/>
+              </m:rPr>
+              <w:rPr>
+                <w:rFonts w:ascii="Cambria Math" w:eastAsia="Times New Roman" w:hAnsi="Cambria Math" w:cstheme="majorBidi"/>
+                <w:sz w:val="24"/>
+                <w:szCs w:val="24"/>
+              </w:rPr>
+              <m:t>M</m:t>
+            </m:r>
+          </m:sub>
+        </m:sSub>
+      </m:oMath>
+      <w:r>
+        <w:rPr>
+          <w:rFonts w:asciiTheme="majorBidi" w:eastAsia="Times New Roman" w:hAnsiTheme="majorBidi" w:cstheme="majorBidi"/>
           <w:b/>
           <w:bCs/>
           <w:sz w:val="24"/>
           <w:szCs w:val="24"/>
         </w:rPr>
-        <w:t>best possible rider</w:t>
-      </w:r>
-      <w:r>
+        <w:t>.</w:t>
+      </w:r>
+      <w:r>
+        <w:rPr>
+          <w:rFonts w:asciiTheme="majorBidi" w:eastAsia="Times New Roman" w:hAnsiTheme="majorBidi" w:cstheme="majorBidi"/>
+          <w:sz w:val="24"/>
+          <w:szCs w:val="24"/>
+        </w:rPr>
+        <w:t xml:space="preserve"> For this purpose, we have discussed some options such as exponential distribution, linear regression and Timeseries.</w:t>
+      </w:r>
+    </w:p>
+    <w:p>
+      <w:pPr>
+        <w:pStyle w:val="ListParagraph"/>
+        <w:numPr>
+          <w:ilvl w:val="0"/>
+          <w:numId w:val="4"/>
+        </w:numPr>
+        <w:jc w:val="both"/>
+        <w:rPr>
+          <w:rFonts w:asciiTheme="majorBidi" w:eastAsia="Times New Roman" w:hAnsiTheme="majorBidi" w:cstheme="majorBidi"/>
+          <w:sz w:val="24"/>
+          <w:szCs w:val="24"/>
+        </w:rPr>
+      </w:pPr>
+      <w:r>
+        <w:rPr>
+          <w:rFonts w:asciiTheme="majorBidi" w:eastAsia="Times New Roman" w:hAnsiTheme="majorBidi" w:cstheme="majorBidi"/>
+          <w:b/>
+          <w:bCs/>
+          <w:sz w:val="24"/>
+          <w:szCs w:val="24"/>
+        </w:rPr>
+        <w:t>E</w:t>
+      </w:r>
+      <w:r>
+        <w:rPr>
+          <w:rFonts w:asciiTheme="majorBidi" w:eastAsia="Times New Roman" w:hAnsiTheme="majorBidi" w:cstheme="majorBidi"/>
+          <w:b/>
+          <w:bCs/>
+          <w:sz w:val="24"/>
+          <w:szCs w:val="24"/>
+        </w:rPr>
+        <w:t>xponential distribution</w:t>
+      </w:r>
+      <w:r>
+        <w:rPr>
+          <w:rFonts w:asciiTheme="majorBidi" w:eastAsia="Times New Roman" w:hAnsiTheme="majorBidi" w:cstheme="majorBidi"/>
+          <w:sz w:val="24"/>
+          <w:szCs w:val="24"/>
+        </w:rPr>
+        <w:t xml:space="preserve"> tells us the time </w:t>
+      </w:r>
+      <w:r>
+        <w:rPr>
+          <w:rFonts w:asciiTheme="majorBidi" w:eastAsia="Times New Roman" w:hAnsiTheme="majorBidi" w:cstheme="majorBidi"/>
+          <w:sz w:val="24"/>
+          <w:szCs w:val="24"/>
+        </w:rPr>
+        <w:t xml:space="preserve">difference between the occurrences of two </w:t>
+      </w:r>
+      <w:r>
+        <w:rPr>
+          <w:rFonts w:asciiTheme="majorBidi" w:eastAsia="Times New Roman" w:hAnsiTheme="majorBidi" w:cstheme="majorBidi"/>
+          <w:sz w:val="24"/>
+          <w:szCs w:val="24"/>
+        </w:rPr>
+        <w:t>events.</w:t>
+      </w:r>
+      <w:r>
+        <w:rPr>
+          <w:rFonts w:asciiTheme="majorBidi" w:eastAsia="Times New Roman" w:hAnsiTheme="majorBidi" w:cstheme="majorBidi"/>
+          <w:sz w:val="24"/>
+          <w:szCs w:val="24"/>
+        </w:rPr>
+        <w:t xml:space="preserve"> W</w:t>
+      </w:r>
+      <w:r>
+        <w:rPr>
+          <w:rFonts w:asciiTheme="majorBidi" w:eastAsia="Times New Roman" w:hAnsiTheme="majorBidi" w:cstheme="majorBidi"/>
+          <w:sz w:val="24"/>
+          <w:szCs w:val="24"/>
+        </w:rPr>
+        <w:t xml:space="preserve">e can </w:t>
+      </w:r>
+      <w:r>
+        <w:rPr>
+          <w:rFonts w:asciiTheme="majorBidi" w:eastAsia="Times New Roman" w:hAnsiTheme="majorBidi" w:cstheme="majorBidi"/>
+          <w:sz w:val="24"/>
+          <w:szCs w:val="24"/>
+        </w:rPr>
+        <w:t>predict</w:t>
+      </w:r>
+      <w:r>
+        <w:rPr>
+          <w:rFonts w:asciiTheme="majorBidi" w:eastAsia="Times New Roman" w:hAnsiTheme="majorBidi" w:cstheme="majorBidi"/>
+          <w:sz w:val="24"/>
+          <w:szCs w:val="24"/>
+        </w:rPr>
+        <w:t xml:space="preserve"> when </w:t>
+      </w:r>
+      <w:r>
+        <w:rPr>
+          <w:rFonts w:asciiTheme="majorBidi" w:eastAsia="Times New Roman" w:hAnsiTheme="majorBidi" w:cstheme="majorBidi"/>
+          <w:sz w:val="24"/>
+          <w:szCs w:val="24"/>
+        </w:rPr>
+        <w:t>the new order is</w:t>
+      </w:r>
+      <w:r>
+        <w:rPr>
+          <w:rFonts w:asciiTheme="majorBidi" w:eastAsia="Times New Roman" w:hAnsiTheme="majorBidi" w:cstheme="majorBidi"/>
+          <w:sz w:val="24"/>
+          <w:szCs w:val="24"/>
+        </w:rPr>
+        <w:t xml:space="preserve"> going to come.</w:t>
+      </w:r>
+      <w:r>
+        <w:rPr>
+          <w:rFonts w:asciiTheme="majorBidi" w:eastAsia="Times New Roman" w:hAnsiTheme="majorBidi" w:cstheme="majorBidi"/>
+          <w:sz w:val="24"/>
+          <w:szCs w:val="24"/>
+        </w:rPr>
+        <w:t xml:space="preserve"> F</w:t>
+      </w:r>
+      <w:r>
+        <w:rPr>
+          <w:rFonts w:asciiTheme="majorBidi" w:eastAsia="Times New Roman" w:hAnsiTheme="majorBidi" w:cstheme="majorBidi"/>
+          <w:sz w:val="24"/>
+          <w:szCs w:val="24"/>
+        </w:rPr>
+        <w:t>or exponential distribution, it is a requirement that the events must occur at a constant rate.</w:t>
+      </w:r>
+    </w:p>
+    <w:p>
+      <w:pPr>
+        <w:pStyle w:val="ListParagraph"/>
+        <w:numPr>
+          <w:ilvl w:val="0"/>
+          <w:numId w:val="4"/>
+        </w:numPr>
+        <w:jc w:val="both"/>
         <w:rPr>
           <w:rFonts w:eastAsia="Times New Roman" w:cstheme="minorHAnsi"/>
           <w:sz w:val="24"/>
           <w:szCs w:val="24"/>
         </w:rPr>
-        <w:t>.</w:t>
-      </w:r>
-    </w:p>
-    <w:p>
-      <w:pPr>
+      </w:pPr>
+      <w:r>
+        <w:rPr>
+          <w:rFonts w:asciiTheme="majorBidi" w:eastAsia="Times New Roman" w:hAnsiTheme="majorBidi" w:cstheme="majorBidi"/>
+          <w:b/>
+          <w:bCs/>
+          <w:sz w:val="24"/>
+          <w:szCs w:val="24"/>
+        </w:rPr>
+        <w:t>Time series</w:t>
+      </w:r>
+      <w:r>
+        <w:rPr>
+          <w:rFonts w:asciiTheme="majorBidi" w:eastAsia="Times New Roman" w:hAnsiTheme="majorBidi" w:cstheme="majorBidi"/>
+          <w:sz w:val="24"/>
+          <w:szCs w:val="24"/>
+        </w:rPr>
+        <w:t xml:space="preserve"> can be used to predict how much orders are about to come. Time series can only predict trends and seasonality.</w:t>
+      </w:r>
+      <w:r>
+        <w:rPr>
+          <w:rFonts w:asciiTheme="majorBidi" w:eastAsia="Times New Roman" w:hAnsiTheme="majorBidi" w:cstheme="majorBidi"/>
+          <w:sz w:val="24"/>
+          <w:szCs w:val="24"/>
+        </w:rPr>
+        <w:t xml:space="preserve"> W</w:t>
+      </w:r>
+      <w:r>
+        <w:rPr>
+          <w:rFonts w:asciiTheme="majorBidi" w:eastAsia="Times New Roman" w:hAnsiTheme="majorBidi" w:cstheme="majorBidi"/>
+          <w:sz w:val="24"/>
+          <w:szCs w:val="24"/>
+        </w:rPr>
+        <w:t xml:space="preserve">hile </w:t>
+      </w:r>
+      <w:r>
+        <w:rPr>
+          <w:rFonts w:asciiTheme="majorBidi" w:eastAsia="Times New Roman" w:hAnsiTheme="majorBidi" w:cstheme="majorBidi"/>
+          <w:b/>
+          <w:bCs/>
+          <w:sz w:val="24"/>
+          <w:szCs w:val="24"/>
+        </w:rPr>
+        <w:t>Regression</w:t>
+      </w:r>
+      <w:r>
+        <w:rPr>
+          <w:rFonts w:asciiTheme="majorBidi" w:eastAsia="Times New Roman" w:hAnsiTheme="majorBidi" w:cstheme="majorBidi"/>
+          <w:sz w:val="24"/>
+          <w:szCs w:val="24"/>
+        </w:rPr>
+        <w:t xml:space="preserve"> can manipulate different features and build a model that would predict the </w:t>
+      </w:r>
+      <w:r>
+        <w:rPr>
+          <w:rFonts w:asciiTheme="majorBidi" w:eastAsia="Times New Roman" w:hAnsiTheme="majorBidi" w:cstheme="majorBidi"/>
+          <w:sz w:val="24"/>
+          <w:szCs w:val="24"/>
+        </w:rPr>
+        <w:t>upcoming</w:t>
+      </w:r>
+      <w:r>
+        <w:rPr>
+          <w:rFonts w:asciiTheme="majorBidi" w:eastAsia="Times New Roman" w:hAnsiTheme="majorBidi" w:cstheme="majorBidi"/>
+          <w:sz w:val="24"/>
+          <w:szCs w:val="24"/>
+        </w:rPr>
+        <w:t xml:space="preserve"> orders on the basis of the provided features. But, Linear regression can work with only linear data, so any irregularity in the data would produce a significant error in the model.</w:t>
+      </w:r>
+    </w:p>
+    <w:p>
+      <w:pPr>
+        <w:jc w:val="both"/>
         <w:rPr>
           <w:rFonts w:eastAsia="Times New Roman" w:cstheme="minorHAnsi"/>
           <w:sz w:val="24"/>
@@ -3318,6 +3545,90 @@
     </w:p>
     <w:p>
       <w:pPr>
+        <w:pStyle w:val="Heading1"/>
+        <w:jc w:val="both"/>
+        <w:rPr>
+          <w:rFonts w:eastAsia="Times New Roman"/>
+        </w:rPr>
+      </w:pPr>
+      <w:r>
+        <w:rPr>
+          <w:rFonts w:eastAsia="Times New Roman"/>
+        </w:rPr>
+        <w:t>Question</w:t>
+      </w:r>
+    </w:p>
+    <w:p>
+      <w:pPr>
+        <w:pStyle w:val="ListParagraph"/>
+        <w:numPr>
+          <w:ilvl w:val="0"/>
+          <w:numId w:val="4"/>
+        </w:numPr>
+        <w:jc w:val="both"/>
+        <w:rPr>
+          <w:rFonts w:asciiTheme="majorBidi" w:eastAsia="Times New Roman" w:hAnsiTheme="majorBidi" w:cstheme="majorBidi"/>
+          <w:sz w:val="24"/>
+          <w:szCs w:val="24"/>
+        </w:rPr>
+      </w:pPr>
+      <w:r>
+        <w:rPr>
+          <w:rFonts w:asciiTheme="majorBidi" w:eastAsia="Times New Roman" w:hAnsiTheme="majorBidi" w:cstheme="majorBidi"/>
+          <w:sz w:val="24"/>
+          <w:szCs w:val="24"/>
+        </w:rPr>
+        <w:t xml:space="preserve">Should we work on minimizing </w:t>
+      </w:r>
+      <w:r>
+        <w:rPr>
+          <w:rFonts w:asciiTheme="majorBidi" w:eastAsia="Times New Roman" w:hAnsiTheme="majorBidi" w:cstheme="majorBidi"/>
+          <w:b/>
+          <w:bCs/>
+          <w:sz w:val="24"/>
+          <w:szCs w:val="24"/>
+        </w:rPr>
+        <w:t>slack time</w:t>
+      </w:r>
+      <w:r>
+        <w:rPr>
+          <w:rFonts w:asciiTheme="majorBidi" w:eastAsia="Times New Roman" w:hAnsiTheme="majorBidi" w:cstheme="majorBidi"/>
+          <w:sz w:val="24"/>
+          <w:szCs w:val="24"/>
+        </w:rPr>
+        <w:t xml:space="preserve"> or </w:t>
+      </w:r>
+      <w:r>
+        <w:rPr>
+          <w:rFonts w:asciiTheme="majorBidi" w:eastAsia="Times New Roman" w:hAnsiTheme="majorBidi" w:cstheme="majorBidi"/>
+          <w:b/>
+          <w:bCs/>
+          <w:sz w:val="24"/>
+          <w:szCs w:val="24"/>
+        </w:rPr>
+        <w:t xml:space="preserve">flow </w:t>
+      </w:r>
+      <w:r>
+        <w:rPr>
+          <w:rFonts w:asciiTheme="majorBidi" w:eastAsia="Times New Roman" w:hAnsiTheme="majorBidi" w:cstheme="majorBidi"/>
+          <w:b/>
+          <w:bCs/>
+          <w:sz w:val="24"/>
+          <w:szCs w:val="24"/>
+        </w:rPr>
+        <w:t>time</w:t>
+      </w:r>
+      <w:r>
+        <w:rPr>
+          <w:rFonts w:asciiTheme="majorBidi" w:eastAsia="Times New Roman" w:hAnsiTheme="majorBidi" w:cstheme="majorBidi"/>
+          <w:sz w:val="24"/>
+          <w:szCs w:val="24"/>
+        </w:rPr>
+        <w:t>? Since we are working on a problem similar to food ordering type of businesses which means that there is no completion time of the overall jobs of the system as the process of ordering food is a continuous i.e. orders will keep on coming and will never stop. Whereas a rider, being a single unit, does have a job completion time since it cannot have more than 5 orders at a time which defines the maximum job a rider can perform.</w:t>
+      </w:r>
+    </w:p>
+    <w:p>
+      <w:pPr>
         <w:rPr>
           <w:rFonts w:eastAsia="Times New Roman" w:cstheme="minorHAnsi"/>
           <w:sz w:val="24"/>
@@ -3326,18 +3637,9 @@
       </w:pPr>
       <w:r>
         <w:pict>
-          <v:rect id="_x0000_i1027" style="width:0;height:1.5pt" o:hralign="center" o:hrstd="t" o:hr="t" fillcolor="#a0a0a0" stroked="f"/>
+          <v:rect id="_x0000_i1028" style="width:0;height:1.5pt" o:hralign="center" o:hrstd="t" o:hr="t" fillcolor="#a0a0a0" stroked="f"/>
         </w:pict>
       </w:r>
-    </w:p>
-    <w:p>
-      <w:pPr>
-        <w:rPr>
-          <w:rFonts w:eastAsia="Times New Roman" w:cstheme="minorHAnsi"/>
-          <w:sz w:val="24"/>
-          <w:szCs w:val="24"/>
-        </w:rPr>
-      </w:pPr>
     </w:p>
     <w:sectPr>
       <w:pgSz w:w="12240" w:h="15840"/>
@@ -3353,7 +3655,7 @@
 <w:numbering xmlns:wpc="http://schemas.microsoft.com/office/word/2010/wordprocessingCanvas" xmlns:cx="http://schemas.microsoft.com/office/drawing/2014/chartex" xmlns:cx1="http://schemas.microsoft.com/office/drawing/2015/9/8/chartex" xmlns:mc="http://schemas.openxmlformats.org/markup-compatibility/2006" xmlns:o="urn:schemas-microsoft-com:office:office" xmlns:r="http://schemas.openxmlformats.org/officeDocument/2006/relationships" xmlns:m="http://schemas.openxmlformats.org/officeDocument/2006/math" xmlns:v="urn:schemas-microsoft-com:vml" xmlns:wp14="http://schemas.microsoft.com/office/word/2010/wordprocessingDrawing" xmlns:wp="http://schemas.openxmlformats.org/drawingml/2006/wordprocessingDrawing" xmlns:w10="urn:schemas-microsoft-com:office:word" xmlns:w="http://schemas.openxmlformats.org/wordprocessingml/2006/main" xmlns:w14="http://schemas.microsoft.com/office/word/2010/wordml" xmlns:w15="http://schemas.microsoft.com/office/word/2012/wordml" xmlns:w16se="http://schemas.microsoft.com/office/word/2015/wordml/symex" xmlns:wpg="http://schemas.microsoft.com/office/word/2010/wordprocessingGroup" xmlns:wpi="http://schemas.microsoft.com/office/word/2010/wordprocessingInk" xmlns:wne="http://schemas.microsoft.com/office/word/2006/wordml" xmlns:wps="http://schemas.microsoft.com/office/word/2010/wordprocessingShape" mc:Ignorable="w14 w15 w16se wp14">
   <w:numPicBullet w:numPicBulletId="0">
     <w:pict>
-      <v:rect id="_x0000_i1037" style="width:0;height:1.5pt" o:hralign="center" o:bullet="t" o:hrstd="t" o:hr="t" fillcolor="#a0a0a0" stroked="f"/>
+      <v:rect id="_x0000_i1069" style="width:0;height:1.5pt" o:hralign="center" o:bullet="t" o:hrstd="t" o:hr="t" fillcolor="#a0a0a0" stroked="f"/>
     </w:pict>
   </w:numPicBullet>
   <w:abstractNum w:abstractNumId="0" w15:restartNumberingAfterBreak="0">
@@ -4377,6 +4679,16 @@
       <w:szCs w:val="18"/>
     </w:rPr>
   </w:style>
+  <w:style w:type="character" w:styleId="PlaceholderText">
+    <w:name w:val="Placeholder Text"/>
+    <w:basedOn w:val="DefaultParagraphFont"/>
+    <w:uiPriority w:val="99"/>
+    <w:semiHidden/>
+    <w:rsid w:val="007A1BAD"/>
+    <w:rPr>
+      <w:color w:val="808080"/>
+    </w:rPr>
+  </w:style>
 </w:styles>
 </file>
 

</xml_diff>